<commit_message>
Update 9/23/2023 9:20PM EST
Updates as of 9:20PM EST on 9/23/2023.
</commit_message>
<xml_diff>
--- a/&SPECIFIC/&MOUTH WAR CRIME PREVENTION/20230923 - MCE123 Technology Development - Mouth War Crime Prevention Security Systems - v1.0.1.18.docx
+++ b/&SPECIFIC/&MOUTH WAR CRIME PREVENTION/20230923 - MCE123 Technology Development - Mouth War Crime Prevention Security Systems - v1.0.1.18.docx
@@ -225,7 +225,7 @@
           <w:sz w:val="28"/>
           <w:szCs w:val="28"/>
         </w:rPr>
-        <w:t>9/23/2023 5:58:57 PM</w:t>
+        <w:t>9/23/2023 8:47:39 PM</w:t>
       </w:r>
     </w:p>
     <w:p>
@@ -2641,15 +2641,209 @@
           <w:bCs/>
           <w:color w:val="FF0000"/>
         </w:rPr>
-        <w:t>LIP RUB</w:t>
-      </w:r>
-      <w:r>
-        <w:rPr>
-          <w:b/>
-          <w:bCs/>
-        </w:rPr>
-        <w:t>;</w:t>
-      </w:r>
+        <w:t xml:space="preserve">LIP </w:t>
+      </w:r>
+      <w:proofErr w:type="gramStart"/>
+      <w:r>
+        <w:rPr>
+          <w:b/>
+          <w:bCs/>
+          <w:color w:val="FF0000"/>
+        </w:rPr>
+        <w:t>CURL</w:t>
+      </w:r>
+      <w:r>
+        <w:rPr>
+          <w:b/>
+          <w:bCs/>
+        </w:rPr>
+        <w:t>;</w:t>
+      </w:r>
+      <w:proofErr w:type="gramEnd"/>
+    </w:p>
+    <w:p>
+      <w:pPr>
+        <w:ind w:left="360"/>
+        <w:jc w:val="both"/>
+        <w:rPr>
+          <w:b/>
+          <w:bCs/>
+        </w:rPr>
+      </w:pPr>
+      <w:r>
+        <w:tab/>
+      </w:r>
+      <w:r>
+        <w:rPr>
+          <w:u w:val="single"/>
+        </w:rPr>
+        <w:t>PREVENTION SECURITY SYSTEM</w:t>
+      </w:r>
+      <w:r>
+        <w:rPr>
+          <w:u w:val="single"/>
+        </w:rPr>
+        <w:t>:</w:t>
+      </w:r>
+      <w:r>
+        <w:t xml:space="preserve"> </w:t>
+      </w:r>
+      <w:r>
+        <w:rPr>
+          <w:b/>
+          <w:bCs/>
+          <w:color w:val="FF0000"/>
+        </w:rPr>
+        <w:t xml:space="preserve">ANY </w:t>
+      </w:r>
+      <w:r>
+        <w:rPr>
+          <w:b/>
+          <w:bCs/>
+          <w:color w:val="FF0000"/>
+        </w:rPr>
+        <w:t xml:space="preserve">LIP </w:t>
+      </w:r>
+      <w:proofErr w:type="gramStart"/>
+      <w:r>
+        <w:rPr>
+          <w:b/>
+          <w:bCs/>
+          <w:color w:val="FF0000"/>
+        </w:rPr>
+        <w:t>ENLARGEMENT</w:t>
+      </w:r>
+      <w:r>
+        <w:rPr>
+          <w:b/>
+          <w:bCs/>
+        </w:rPr>
+        <w:t>;</w:t>
+      </w:r>
+      <w:proofErr w:type="gramEnd"/>
+    </w:p>
+    <w:p>
+      <w:pPr>
+        <w:ind w:left="360"/>
+        <w:jc w:val="both"/>
+        <w:rPr>
+          <w:b/>
+          <w:bCs/>
+        </w:rPr>
+      </w:pPr>
+      <w:r>
+        <w:lastRenderedPageBreak/>
+        <w:tab/>
+      </w:r>
+      <w:r>
+        <w:rPr>
+          <w:u w:val="single"/>
+        </w:rPr>
+        <w:t>PREVENTION SECURITY SYSTEM</w:t>
+      </w:r>
+      <w:r>
+        <w:rPr>
+          <w:u w:val="single"/>
+        </w:rPr>
+        <w:t>:</w:t>
+      </w:r>
+      <w:r>
+        <w:t xml:space="preserve"> </w:t>
+      </w:r>
+      <w:r>
+        <w:rPr>
+          <w:b/>
+          <w:bCs/>
+          <w:color w:val="FF0000"/>
+        </w:rPr>
+        <w:t xml:space="preserve">ANY </w:t>
+      </w:r>
+      <w:r>
+        <w:rPr>
+          <w:b/>
+          <w:bCs/>
+          <w:color w:val="FF0000"/>
+        </w:rPr>
+        <w:t xml:space="preserve">LIP </w:t>
+      </w:r>
+      <w:proofErr w:type="gramStart"/>
+      <w:r>
+        <w:rPr>
+          <w:b/>
+          <w:bCs/>
+          <w:color w:val="FF0000"/>
+        </w:rPr>
+        <w:t>PAIN</w:t>
+      </w:r>
+      <w:r>
+        <w:rPr>
+          <w:b/>
+          <w:bCs/>
+        </w:rPr>
+        <w:t>;</w:t>
+      </w:r>
+      <w:proofErr w:type="gramEnd"/>
+    </w:p>
+    <w:p>
+      <w:pPr>
+        <w:ind w:left="360"/>
+        <w:jc w:val="both"/>
+        <w:rPr>
+          <w:b/>
+          <w:bCs/>
+        </w:rPr>
+      </w:pPr>
+      <w:r>
+        <w:tab/>
+      </w:r>
+      <w:r>
+        <w:rPr>
+          <w:u w:val="single"/>
+        </w:rPr>
+        <w:t>PREVENTION SECURITY SYSTEM</w:t>
+      </w:r>
+      <w:r>
+        <w:rPr>
+          <w:u w:val="single"/>
+        </w:rPr>
+        <w:t>:</w:t>
+      </w:r>
+      <w:r>
+        <w:t xml:space="preserve"> </w:t>
+      </w:r>
+      <w:r>
+        <w:rPr>
+          <w:b/>
+          <w:bCs/>
+          <w:color w:val="FF0000"/>
+        </w:rPr>
+        <w:t xml:space="preserve">ANY </w:t>
+      </w:r>
+      <w:r>
+        <w:rPr>
+          <w:b/>
+          <w:bCs/>
+          <w:color w:val="FF0000"/>
+        </w:rPr>
+        <w:t xml:space="preserve">LIP </w:t>
+      </w:r>
+      <w:proofErr w:type="gramStart"/>
+      <w:r>
+        <w:rPr>
+          <w:b/>
+          <w:bCs/>
+          <w:color w:val="FF0000"/>
+        </w:rPr>
+        <w:t>RUB</w:t>
+      </w:r>
+      <w:r>
+        <w:rPr>
+          <w:b/>
+          <w:bCs/>
+        </w:rPr>
+        <w:t>;</w:t>
+      </w:r>
+      <w:proofErr w:type="gramEnd"/>
     </w:p>
     <w:p>
       <w:pPr>
@@ -2712,6 +2906,995 @@
         </w:rPr>
       </w:pPr>
       <w:r>
+        <w:tab/>
+      </w:r>
+      <w:r>
+        <w:rPr>
+          <w:u w:val="single"/>
+        </w:rPr>
+        <w:t>PREVENTION SECURITY SYSTEM</w:t>
+      </w:r>
+      <w:r>
+        <w:rPr>
+          <w:u w:val="single"/>
+        </w:rPr>
+        <w:t>:</w:t>
+      </w:r>
+      <w:r>
+        <w:t xml:space="preserve"> </w:t>
+      </w:r>
+      <w:r>
+        <w:rPr>
+          <w:b/>
+          <w:bCs/>
+          <w:color w:val="FF0000"/>
+        </w:rPr>
+        <w:t xml:space="preserve">ANY </w:t>
+      </w:r>
+      <w:r>
+        <w:rPr>
+          <w:b/>
+          <w:bCs/>
+          <w:color w:val="FF0000"/>
+        </w:rPr>
+        <w:t xml:space="preserve">LIP </w:t>
+      </w:r>
+      <w:proofErr w:type="gramStart"/>
+      <w:r>
+        <w:rPr>
+          <w:b/>
+          <w:bCs/>
+          <w:color w:val="FF0000"/>
+        </w:rPr>
+        <w:t>SENSITIVITY</w:t>
+      </w:r>
+      <w:r>
+        <w:rPr>
+          <w:b/>
+          <w:bCs/>
+        </w:rPr>
+        <w:t>;</w:t>
+      </w:r>
+      <w:proofErr w:type="gramEnd"/>
+    </w:p>
+    <w:p>
+      <w:pPr>
+        <w:ind w:left="360"/>
+        <w:jc w:val="both"/>
+        <w:rPr>
+          <w:b/>
+          <w:bCs/>
+        </w:rPr>
+      </w:pPr>
+      <w:r>
+        <w:tab/>
+      </w:r>
+      <w:r>
+        <w:rPr>
+          <w:u w:val="single"/>
+        </w:rPr>
+        <w:t>PREVENTION SECURITY SYSTEM</w:t>
+      </w:r>
+      <w:r>
+        <w:rPr>
+          <w:u w:val="single"/>
+        </w:rPr>
+        <w:t>:</w:t>
+      </w:r>
+      <w:r>
+        <w:t xml:space="preserve"> </w:t>
+      </w:r>
+      <w:r>
+        <w:rPr>
+          <w:b/>
+          <w:bCs/>
+          <w:color w:val="FF0000"/>
+        </w:rPr>
+        <w:t xml:space="preserve">ANY </w:t>
+      </w:r>
+      <w:r>
+        <w:rPr>
+          <w:b/>
+          <w:bCs/>
+          <w:color w:val="FF0000"/>
+        </w:rPr>
+        <w:t xml:space="preserve">LIP </w:t>
+      </w:r>
+      <w:proofErr w:type="gramStart"/>
+      <w:r>
+        <w:rPr>
+          <w:b/>
+          <w:bCs/>
+          <w:color w:val="FF0000"/>
+        </w:rPr>
+        <w:t>SMEAR</w:t>
+      </w:r>
+      <w:r>
+        <w:rPr>
+          <w:b/>
+          <w:bCs/>
+        </w:rPr>
+        <w:t>;</w:t>
+      </w:r>
+      <w:proofErr w:type="gramEnd"/>
+    </w:p>
+    <w:p>
+      <w:pPr>
+        <w:ind w:left="360"/>
+        <w:jc w:val="both"/>
+        <w:rPr>
+          <w:b/>
+          <w:bCs/>
+        </w:rPr>
+      </w:pPr>
+      <w:r>
+        <w:tab/>
+      </w:r>
+      <w:r>
+        <w:rPr>
+          <w:u w:val="single"/>
+        </w:rPr>
+        <w:t>PREVENTION SECURITY SYSTEM</w:t>
+      </w:r>
+      <w:r>
+        <w:rPr>
+          <w:u w:val="single"/>
+        </w:rPr>
+        <w:t>:</w:t>
+      </w:r>
+      <w:r>
+        <w:t xml:space="preserve"> </w:t>
+      </w:r>
+      <w:r>
+        <w:rPr>
+          <w:b/>
+          <w:bCs/>
+          <w:color w:val="FF0000"/>
+        </w:rPr>
+        <w:t xml:space="preserve">ANY </w:t>
+      </w:r>
+      <w:r>
+        <w:rPr>
+          <w:b/>
+          <w:bCs/>
+          <w:color w:val="FF0000"/>
+        </w:rPr>
+        <w:t>LIP SMACKER</w:t>
+      </w:r>
+      <w:r>
+        <w:rPr>
+          <w:b/>
+          <w:bCs/>
+        </w:rPr>
+        <w:t>;</w:t>
+      </w:r>
+    </w:p>
+    <w:p>
+      <w:pPr>
+        <w:ind w:left="360"/>
+        <w:jc w:val="both"/>
+        <w:rPr>
+          <w:b/>
+          <w:bCs/>
+        </w:rPr>
+      </w:pPr>
+      <w:r>
+        <w:tab/>
+      </w:r>
+      <w:r>
+        <w:rPr>
+          <w:u w:val="single"/>
+        </w:rPr>
+        <w:t>PREVENTION SECURITY SYSTEM</w:t>
+      </w:r>
+      <w:r>
+        <w:rPr>
+          <w:u w:val="single"/>
+        </w:rPr>
+        <w:t>:</w:t>
+      </w:r>
+      <w:r>
+        <w:t xml:space="preserve"> </w:t>
+      </w:r>
+      <w:r>
+        <w:rPr>
+          <w:b/>
+          <w:bCs/>
+          <w:color w:val="FF0000"/>
+        </w:rPr>
+        <w:t xml:space="preserve">ANY </w:t>
+      </w:r>
+      <w:r>
+        <w:rPr>
+          <w:b/>
+          <w:bCs/>
+          <w:color w:val="FF0000"/>
+        </w:rPr>
+        <w:t>LIP TOUCH</w:t>
+      </w:r>
+      <w:r>
+        <w:rPr>
+          <w:b/>
+          <w:bCs/>
+        </w:rPr>
+        <w:t>;</w:t>
+      </w:r>
+    </w:p>
+    <w:p>
+      <w:pPr>
+        <w:ind w:left="360"/>
+        <w:jc w:val="both"/>
+        <w:rPr>
+          <w:b/>
+          <w:bCs/>
+        </w:rPr>
+      </w:pPr>
+      <w:r>
+        <w:tab/>
+      </w:r>
+      <w:r>
+        <w:rPr>
+          <w:u w:val="single"/>
+        </w:rPr>
+        <w:t>PREVENTION SECURITY SYSTEM</w:t>
+      </w:r>
+      <w:r>
+        <w:rPr>
+          <w:u w:val="single"/>
+        </w:rPr>
+        <w:t>:</w:t>
+      </w:r>
+      <w:r>
+        <w:t xml:space="preserve"> </w:t>
+      </w:r>
+      <w:r>
+        <w:rPr>
+          <w:b/>
+          <w:bCs/>
+          <w:color w:val="FF0000"/>
+        </w:rPr>
+        <w:t xml:space="preserve">ANY </w:t>
+      </w:r>
+      <w:r>
+        <w:rPr>
+          <w:b/>
+          <w:bCs/>
+          <w:color w:val="FF0000"/>
+        </w:rPr>
+        <w:t>LISP</w:t>
+      </w:r>
+      <w:r>
+        <w:rPr>
+          <w:b/>
+          <w:bCs/>
+        </w:rPr>
+        <w:t>;</w:t>
+      </w:r>
+    </w:p>
+    <w:p>
+      <w:pPr>
+        <w:ind w:left="360"/>
+        <w:jc w:val="both"/>
+        <w:rPr>
+          <w:b/>
+          <w:bCs/>
+        </w:rPr>
+      </w:pPr>
+      <w:r>
+        <w:tab/>
+      </w:r>
+      <w:r>
+        <w:rPr>
+          <w:u w:val="single"/>
+        </w:rPr>
+        <w:t>PREVENTION SECURITY SYSTEM</w:t>
+      </w:r>
+      <w:r>
+        <w:rPr>
+          <w:u w:val="single"/>
+        </w:rPr>
+        <w:t>:</w:t>
+      </w:r>
+      <w:r>
+        <w:t xml:space="preserve"> </w:t>
+      </w:r>
+      <w:r>
+        <w:rPr>
+          <w:b/>
+          <w:bCs/>
+          <w:color w:val="FF0000"/>
+        </w:rPr>
+        <w:t xml:space="preserve">ANY </w:t>
+      </w:r>
+      <w:r>
+        <w:rPr>
+          <w:b/>
+          <w:bCs/>
+          <w:color w:val="FF0000"/>
+        </w:rPr>
+        <w:t>LITTLE HICCUP</w:t>
+      </w:r>
+      <w:r>
+        <w:rPr>
+          <w:b/>
+          <w:bCs/>
+        </w:rPr>
+        <w:t>;</w:t>
+      </w:r>
+    </w:p>
+    <w:p>
+      <w:pPr>
+        <w:ind w:left="360"/>
+        <w:jc w:val="both"/>
+        <w:rPr>
+          <w:b/>
+          <w:bCs/>
+        </w:rPr>
+      </w:pPr>
+      <w:r>
+        <w:tab/>
+      </w:r>
+      <w:r>
+        <w:rPr>
+          <w:u w:val="single"/>
+        </w:rPr>
+        <w:t>PREVENTION SECURITY SYSTEM</w:t>
+      </w:r>
+      <w:r>
+        <w:rPr>
+          <w:u w:val="single"/>
+        </w:rPr>
+        <w:t>:</w:t>
+      </w:r>
+      <w:r>
+        <w:t xml:space="preserve"> </w:t>
+      </w:r>
+      <w:r>
+        <w:rPr>
+          <w:b/>
+          <w:bCs/>
+          <w:color w:val="FF0000"/>
+        </w:rPr>
+        <w:t xml:space="preserve">ANY </w:t>
+      </w:r>
+      <w:r>
+        <w:rPr>
+          <w:b/>
+          <w:bCs/>
+          <w:color w:val="FF0000"/>
+        </w:rPr>
+        <w:t>MOUTH RUB</w:t>
+      </w:r>
+      <w:r>
+        <w:rPr>
+          <w:b/>
+          <w:bCs/>
+        </w:rPr>
+        <w:t>;</w:t>
+      </w:r>
+    </w:p>
+    <w:p>
+      <w:pPr>
+        <w:ind w:left="360"/>
+        <w:jc w:val="both"/>
+        <w:rPr>
+          <w:b/>
+          <w:bCs/>
+        </w:rPr>
+      </w:pPr>
+      <w:r>
+        <w:tab/>
+      </w:r>
+      <w:r>
+        <w:rPr>
+          <w:u w:val="single"/>
+        </w:rPr>
+        <w:t>PREVENTION SECURITY SYSTEM</w:t>
+      </w:r>
+      <w:r>
+        <w:rPr>
+          <w:u w:val="single"/>
+        </w:rPr>
+        <w:t>:</w:t>
+      </w:r>
+      <w:r>
+        <w:t xml:space="preserve"> </w:t>
+      </w:r>
+      <w:r>
+        <w:rPr>
+          <w:b/>
+          <w:bCs/>
+          <w:color w:val="FF0000"/>
+        </w:rPr>
+        <w:t xml:space="preserve">ANY </w:t>
+      </w:r>
+      <w:r>
+        <w:rPr>
+          <w:b/>
+          <w:bCs/>
+          <w:color w:val="FF0000"/>
+        </w:rPr>
+        <w:t>MOUTH SORE</w:t>
+      </w:r>
+      <w:r>
+        <w:rPr>
+          <w:b/>
+          <w:bCs/>
+        </w:rPr>
+        <w:t>;</w:t>
+      </w:r>
+    </w:p>
+    <w:p>
+      <w:pPr>
+        <w:ind w:left="360"/>
+        <w:jc w:val="both"/>
+        <w:rPr>
+          <w:b/>
+          <w:bCs/>
+        </w:rPr>
+      </w:pPr>
+      <w:r>
+        <w:tab/>
+      </w:r>
+      <w:r>
+        <w:rPr>
+          <w:u w:val="single"/>
+        </w:rPr>
+        <w:t>PREVENTION SECURITY SYSTEM</w:t>
+      </w:r>
+      <w:r>
+        <w:rPr>
+          <w:u w:val="single"/>
+        </w:rPr>
+        <w:t>:</w:t>
+      </w:r>
+      <w:r>
+        <w:t xml:space="preserve"> </w:t>
+      </w:r>
+      <w:r>
+        <w:rPr>
+          <w:b/>
+          <w:bCs/>
+          <w:color w:val="FF0000"/>
+        </w:rPr>
+        <w:t xml:space="preserve">ANY </w:t>
+      </w:r>
+      <w:r>
+        <w:rPr>
+          <w:b/>
+          <w:bCs/>
+          <w:color w:val="FF0000"/>
+        </w:rPr>
+        <w:t>MOUTH WARRANT</w:t>
+      </w:r>
+      <w:r>
+        <w:rPr>
+          <w:b/>
+          <w:bCs/>
+        </w:rPr>
+        <w:t>;</w:t>
+      </w:r>
+    </w:p>
+    <w:p>
+      <w:pPr>
+        <w:ind w:left="360"/>
+        <w:jc w:val="both"/>
+        <w:rPr>
+          <w:b/>
+          <w:bCs/>
+        </w:rPr>
+      </w:pPr>
+      <w:r>
+        <w:tab/>
+      </w:r>
+      <w:r>
+        <w:rPr>
+          <w:u w:val="single"/>
+        </w:rPr>
+        <w:t>PREVENTION SECURITY SYSTEM</w:t>
+      </w:r>
+      <w:r>
+        <w:rPr>
+          <w:u w:val="single"/>
+        </w:rPr>
+        <w:t>:</w:t>
+      </w:r>
+      <w:r>
+        <w:t xml:space="preserve"> </w:t>
+      </w:r>
+      <w:r>
+        <w:rPr>
+          <w:b/>
+          <w:bCs/>
+          <w:color w:val="FF0000"/>
+        </w:rPr>
+        <w:t xml:space="preserve">ANY </w:t>
+      </w:r>
+      <w:r>
+        <w:rPr>
+          <w:b/>
+          <w:bCs/>
+          <w:color w:val="FF0000"/>
+        </w:rPr>
+        <w:t>PILL POP</w:t>
+      </w:r>
+      <w:r>
+        <w:rPr>
+          <w:b/>
+          <w:bCs/>
+        </w:rPr>
+        <w:t>;</w:t>
+      </w:r>
+    </w:p>
+    <w:p>
+      <w:pPr>
+        <w:ind w:left="360"/>
+        <w:jc w:val="both"/>
+        <w:rPr>
+          <w:b/>
+          <w:bCs/>
+        </w:rPr>
+      </w:pPr>
+      <w:r>
+        <w:tab/>
+      </w:r>
+      <w:r>
+        <w:rPr>
+          <w:u w:val="single"/>
+        </w:rPr>
+        <w:t>PREVENTION SECURITY SYSTEM</w:t>
+      </w:r>
+      <w:r>
+        <w:rPr>
+          <w:u w:val="single"/>
+        </w:rPr>
+        <w:t>:</w:t>
+      </w:r>
+      <w:r>
+        <w:t xml:space="preserve"> </w:t>
+      </w:r>
+      <w:r>
+        <w:rPr>
+          <w:b/>
+          <w:bCs/>
+          <w:color w:val="FF0000"/>
+        </w:rPr>
+        <w:t xml:space="preserve">ANY </w:t>
+      </w:r>
+      <w:r>
+        <w:rPr>
+          <w:b/>
+          <w:bCs/>
+          <w:color w:val="FF0000"/>
+        </w:rPr>
+        <w:t>SLURP</w:t>
+      </w:r>
+      <w:r>
+        <w:rPr>
+          <w:b/>
+          <w:bCs/>
+        </w:rPr>
+        <w:t>;</w:t>
+      </w:r>
+    </w:p>
+    <w:p>
+      <w:pPr>
+        <w:ind w:left="360"/>
+        <w:jc w:val="both"/>
+        <w:rPr>
+          <w:b/>
+          <w:bCs/>
+        </w:rPr>
+      </w:pPr>
+      <w:r>
+        <w:tab/>
+      </w:r>
+      <w:r>
+        <w:rPr>
+          <w:u w:val="single"/>
+        </w:rPr>
+        <w:t>PREVENTION SECURITY SYSTEM</w:t>
+      </w:r>
+      <w:r>
+        <w:rPr>
+          <w:u w:val="single"/>
+        </w:rPr>
+        <w:t>:</w:t>
+      </w:r>
+      <w:r>
+        <w:t xml:space="preserve"> </w:t>
+      </w:r>
+      <w:r>
+        <w:rPr>
+          <w:b/>
+          <w:bCs/>
+          <w:color w:val="FF0000"/>
+        </w:rPr>
+        <w:t xml:space="preserve">ANY </w:t>
+      </w:r>
+      <w:r>
+        <w:rPr>
+          <w:b/>
+          <w:bCs/>
+          <w:color w:val="FF0000"/>
+        </w:rPr>
+        <w:t>SMART SMILE</w:t>
+      </w:r>
+      <w:r>
+        <w:rPr>
+          <w:b/>
+          <w:bCs/>
+        </w:rPr>
+        <w:t>;</w:t>
+      </w:r>
+    </w:p>
+    <w:p>
+      <w:pPr>
+        <w:ind w:left="360"/>
+        <w:jc w:val="both"/>
+        <w:rPr>
+          <w:b/>
+          <w:bCs/>
+        </w:rPr>
+      </w:pPr>
+      <w:r>
+        <w:tab/>
+      </w:r>
+      <w:r>
+        <w:rPr>
+          <w:u w:val="single"/>
+        </w:rPr>
+        <w:t>PREVENTION SECURITY SYSTEM</w:t>
+      </w:r>
+      <w:r>
+        <w:rPr>
+          <w:u w:val="single"/>
+        </w:rPr>
+        <w:t>:</w:t>
+      </w:r>
+      <w:r>
+        <w:t xml:space="preserve"> </w:t>
+      </w:r>
+      <w:r>
+        <w:rPr>
+          <w:b/>
+          <w:bCs/>
+          <w:color w:val="FF0000"/>
+        </w:rPr>
+        <w:t xml:space="preserve">ANY </w:t>
+      </w:r>
+      <w:r>
+        <w:rPr>
+          <w:b/>
+          <w:bCs/>
+          <w:color w:val="FF0000"/>
+        </w:rPr>
+        <w:t>SMIRK SMEAR</w:t>
+      </w:r>
+      <w:r>
+        <w:rPr>
+          <w:b/>
+          <w:bCs/>
+        </w:rPr>
+        <w:t>;</w:t>
+      </w:r>
+    </w:p>
+    <w:p>
+      <w:pPr>
+        <w:ind w:left="360"/>
+        <w:jc w:val="both"/>
+        <w:rPr>
+          <w:b/>
+          <w:bCs/>
+        </w:rPr>
+      </w:pPr>
+      <w:r>
+        <w:tab/>
+      </w:r>
+      <w:r>
+        <w:rPr>
+          <w:u w:val="single"/>
+        </w:rPr>
+        <w:t>PREVENTION SECURITY SYSTEM</w:t>
+      </w:r>
+      <w:r>
+        <w:rPr>
+          <w:u w:val="single"/>
+        </w:rPr>
+        <w:t>:</w:t>
+      </w:r>
+      <w:r>
+        <w:t xml:space="preserve"> </w:t>
+      </w:r>
+      <w:r>
+        <w:rPr>
+          <w:b/>
+          <w:bCs/>
+          <w:color w:val="FF0000"/>
+        </w:rPr>
+        <w:t xml:space="preserve">ANY </w:t>
+      </w:r>
+      <w:r>
+        <w:rPr>
+          <w:b/>
+          <w:bCs/>
+          <w:color w:val="FF0000"/>
+        </w:rPr>
+        <w:t>SMIRK SMILE</w:t>
+      </w:r>
+      <w:r>
+        <w:rPr>
+          <w:b/>
+          <w:bCs/>
+        </w:rPr>
+        <w:t>;</w:t>
+      </w:r>
+    </w:p>
+    <w:p>
+      <w:pPr>
+        <w:ind w:left="360"/>
+        <w:jc w:val="both"/>
+        <w:rPr>
+          <w:b/>
+          <w:bCs/>
+        </w:rPr>
+      </w:pPr>
+      <w:r>
+        <w:tab/>
+      </w:r>
+      <w:r>
+        <w:rPr>
+          <w:u w:val="single"/>
+        </w:rPr>
+        <w:t>PREVENTION SECURITY SYSTEM</w:t>
+      </w:r>
+      <w:r>
+        <w:rPr>
+          <w:u w:val="single"/>
+        </w:rPr>
+        <w:t>:</w:t>
+      </w:r>
+      <w:r>
+        <w:t xml:space="preserve"> </w:t>
+      </w:r>
+      <w:r>
+        <w:rPr>
+          <w:b/>
+          <w:bCs/>
+          <w:color w:val="FF0000"/>
+        </w:rPr>
+        <w:t xml:space="preserve">ANY </w:t>
+      </w:r>
+      <w:r>
+        <w:rPr>
+          <w:b/>
+          <w:bCs/>
+          <w:color w:val="FF0000"/>
+        </w:rPr>
+        <w:t>SNEEZE</w:t>
+      </w:r>
+      <w:r>
+        <w:rPr>
+          <w:b/>
+          <w:bCs/>
+        </w:rPr>
+        <w:t>;</w:t>
+      </w:r>
+    </w:p>
+    <w:p>
+      <w:pPr>
+        <w:ind w:left="360"/>
+        <w:jc w:val="both"/>
+        <w:rPr>
+          <w:b/>
+          <w:bCs/>
+        </w:rPr>
+      </w:pPr>
+      <w:r>
+        <w:tab/>
+      </w:r>
+      <w:r>
+        <w:rPr>
+          <w:u w:val="single"/>
+        </w:rPr>
+        <w:t>PREVENTION SECURITY SYSTEM</w:t>
+      </w:r>
+      <w:r>
+        <w:rPr>
+          <w:u w:val="single"/>
+        </w:rPr>
+        <w:t>:</w:t>
+      </w:r>
+      <w:r>
+        <w:t xml:space="preserve"> </w:t>
+      </w:r>
+      <w:r>
+        <w:rPr>
+          <w:b/>
+          <w:bCs/>
+          <w:color w:val="FF0000"/>
+        </w:rPr>
+        <w:t xml:space="preserve">ANY </w:t>
+      </w:r>
+      <w:r>
+        <w:rPr>
+          <w:b/>
+          <w:bCs/>
+          <w:color w:val="FF0000"/>
+        </w:rPr>
+        <w:t>SNEEZE, GASP</w:t>
+      </w:r>
+      <w:r>
+        <w:rPr>
+          <w:b/>
+          <w:bCs/>
+        </w:rPr>
+        <w:t>;</w:t>
+      </w:r>
+    </w:p>
+    <w:p>
+      <w:pPr>
+        <w:ind w:left="360"/>
+        <w:jc w:val="both"/>
+        <w:rPr>
+          <w:b/>
+          <w:bCs/>
+        </w:rPr>
+      </w:pPr>
+      <w:r>
+        <w:tab/>
+      </w:r>
+      <w:r>
+        <w:rPr>
+          <w:u w:val="single"/>
+        </w:rPr>
+        <w:t>PREVENTION SECURITY SYSTEM</w:t>
+      </w:r>
+      <w:r>
+        <w:rPr>
+          <w:u w:val="single"/>
+        </w:rPr>
+        <w:t>:</w:t>
+      </w:r>
+      <w:r>
+        <w:t xml:space="preserve"> </w:t>
+      </w:r>
+      <w:r>
+        <w:rPr>
+          <w:b/>
+          <w:bCs/>
+          <w:color w:val="FF0000"/>
+        </w:rPr>
+        <w:t xml:space="preserve">ANY </w:t>
+      </w:r>
+      <w:r>
+        <w:rPr>
+          <w:b/>
+          <w:bCs/>
+          <w:color w:val="FF0000"/>
+        </w:rPr>
+        <w:t>SNEEZE, SWALLOW</w:t>
+      </w:r>
+      <w:r>
+        <w:rPr>
+          <w:b/>
+          <w:bCs/>
+        </w:rPr>
+        <w:t>;</w:t>
+      </w:r>
+    </w:p>
+    <w:p>
+      <w:pPr>
+        <w:ind w:left="360"/>
+        <w:jc w:val="both"/>
+        <w:rPr>
+          <w:b/>
+          <w:bCs/>
+        </w:rPr>
+      </w:pPr>
+      <w:r>
+        <w:tab/>
+      </w:r>
+      <w:r>
+        <w:rPr>
+          <w:u w:val="single"/>
+        </w:rPr>
+        <w:t>PREVENTION SECURITY SYSTEM</w:t>
+      </w:r>
+      <w:r>
+        <w:rPr>
+          <w:u w:val="single"/>
+        </w:rPr>
+        <w:t>:</w:t>
+      </w:r>
+      <w:r>
+        <w:t xml:space="preserve"> </w:t>
+      </w:r>
+      <w:r>
+        <w:rPr>
+          <w:b/>
+          <w:bCs/>
+          <w:color w:val="FF0000"/>
+        </w:rPr>
+        <w:t xml:space="preserve">ANY </w:t>
+      </w:r>
+      <w:r>
+        <w:rPr>
+          <w:b/>
+          <w:bCs/>
+          <w:color w:val="FF0000"/>
+        </w:rPr>
+        <w:t>SNEEZE, SWALLOW, INHALE</w:t>
+      </w:r>
+      <w:r>
+        <w:rPr>
+          <w:b/>
+          <w:bCs/>
+        </w:rPr>
+        <w:t>;</w:t>
+      </w:r>
+    </w:p>
+    <w:p>
+      <w:pPr>
+        <w:ind w:left="360"/>
+        <w:jc w:val="both"/>
+        <w:rPr>
+          <w:b/>
+          <w:bCs/>
+        </w:rPr>
+      </w:pPr>
+      <w:r>
+        <w:tab/>
+      </w:r>
+      <w:r>
+        <w:rPr>
+          <w:u w:val="single"/>
+        </w:rPr>
+        <w:t>PREVENTION SECURITY SYSTEM</w:t>
+      </w:r>
+      <w:r>
+        <w:rPr>
+          <w:u w:val="single"/>
+        </w:rPr>
+        <w:t>:</w:t>
+      </w:r>
+      <w:r>
+        <w:t xml:space="preserve"> </w:t>
+      </w:r>
+      <w:r>
+        <w:rPr>
+          <w:b/>
+          <w:bCs/>
+          <w:color w:val="FF0000"/>
+        </w:rPr>
+        <w:t xml:space="preserve">ANY </w:t>
+      </w:r>
+      <w:r>
+        <w:rPr>
+          <w:b/>
+          <w:bCs/>
+          <w:color w:val="FF0000"/>
+        </w:rPr>
+        <w:t>SNEEZING</w:t>
+      </w:r>
+      <w:r>
+        <w:rPr>
+          <w:b/>
+          <w:bCs/>
+        </w:rPr>
+        <w:t>;</w:t>
+      </w:r>
+    </w:p>
+    <w:p>
+      <w:pPr>
+        <w:ind w:left="360"/>
+        <w:jc w:val="both"/>
+        <w:rPr>
+          <w:b/>
+          <w:bCs/>
+        </w:rPr>
+      </w:pPr>
+      <w:r>
         <w:lastRenderedPageBreak/>
         <w:tab/>
       </w:r>
@@ -2744,924 +3927,6 @@
           <w:bCs/>
           <w:color w:val="FF0000"/>
         </w:rPr>
-        <w:t>LIP SMEAR</w:t>
-      </w:r>
-      <w:r>
-        <w:rPr>
-          <w:b/>
-          <w:bCs/>
-        </w:rPr>
-        <w:t>;</w:t>
-      </w:r>
-    </w:p>
-    <w:p>
-      <w:pPr>
-        <w:ind w:left="360"/>
-        <w:jc w:val="both"/>
-        <w:rPr>
-          <w:b/>
-          <w:bCs/>
-        </w:rPr>
-      </w:pPr>
-      <w:r>
-        <w:tab/>
-      </w:r>
-      <w:r>
-        <w:rPr>
-          <w:u w:val="single"/>
-        </w:rPr>
-        <w:t>PREVENTION SECURITY SYSTEM</w:t>
-      </w:r>
-      <w:r>
-        <w:rPr>
-          <w:u w:val="single"/>
-        </w:rPr>
-        <w:t>:</w:t>
-      </w:r>
-      <w:r>
-        <w:t xml:space="preserve"> </w:t>
-      </w:r>
-      <w:r>
-        <w:rPr>
-          <w:b/>
-          <w:bCs/>
-          <w:color w:val="FF0000"/>
-        </w:rPr>
-        <w:t xml:space="preserve">ANY </w:t>
-      </w:r>
-      <w:r>
-        <w:rPr>
-          <w:b/>
-          <w:bCs/>
-          <w:color w:val="FF0000"/>
-        </w:rPr>
-        <w:t>LIP SMACKER</w:t>
-      </w:r>
-      <w:r>
-        <w:rPr>
-          <w:b/>
-          <w:bCs/>
-        </w:rPr>
-        <w:t>;</w:t>
-      </w:r>
-    </w:p>
-    <w:p>
-      <w:pPr>
-        <w:ind w:left="360"/>
-        <w:jc w:val="both"/>
-        <w:rPr>
-          <w:b/>
-          <w:bCs/>
-        </w:rPr>
-      </w:pPr>
-      <w:r>
-        <w:tab/>
-      </w:r>
-      <w:r>
-        <w:rPr>
-          <w:u w:val="single"/>
-        </w:rPr>
-        <w:t>PREVENTION SECURITY SYSTEM</w:t>
-      </w:r>
-      <w:r>
-        <w:rPr>
-          <w:u w:val="single"/>
-        </w:rPr>
-        <w:t>:</w:t>
-      </w:r>
-      <w:r>
-        <w:t xml:space="preserve"> </w:t>
-      </w:r>
-      <w:r>
-        <w:rPr>
-          <w:b/>
-          <w:bCs/>
-          <w:color w:val="FF0000"/>
-        </w:rPr>
-        <w:t xml:space="preserve">ANY </w:t>
-      </w:r>
-      <w:r>
-        <w:rPr>
-          <w:b/>
-          <w:bCs/>
-          <w:color w:val="FF0000"/>
-        </w:rPr>
-        <w:t>LIP TOUCH</w:t>
-      </w:r>
-      <w:r>
-        <w:rPr>
-          <w:b/>
-          <w:bCs/>
-        </w:rPr>
-        <w:t>;</w:t>
-      </w:r>
-    </w:p>
-    <w:p>
-      <w:pPr>
-        <w:ind w:left="360"/>
-        <w:jc w:val="both"/>
-        <w:rPr>
-          <w:b/>
-          <w:bCs/>
-        </w:rPr>
-      </w:pPr>
-      <w:r>
-        <w:tab/>
-      </w:r>
-      <w:r>
-        <w:rPr>
-          <w:u w:val="single"/>
-        </w:rPr>
-        <w:t>PREVENTION SECURITY SYSTEM</w:t>
-      </w:r>
-      <w:r>
-        <w:rPr>
-          <w:u w:val="single"/>
-        </w:rPr>
-        <w:t>:</w:t>
-      </w:r>
-      <w:r>
-        <w:t xml:space="preserve"> </w:t>
-      </w:r>
-      <w:r>
-        <w:rPr>
-          <w:b/>
-          <w:bCs/>
-          <w:color w:val="FF0000"/>
-        </w:rPr>
-        <w:t xml:space="preserve">ANY </w:t>
-      </w:r>
-      <w:r>
-        <w:rPr>
-          <w:b/>
-          <w:bCs/>
-          <w:color w:val="FF0000"/>
-        </w:rPr>
-        <w:t>LISP</w:t>
-      </w:r>
-      <w:r>
-        <w:rPr>
-          <w:b/>
-          <w:bCs/>
-        </w:rPr>
-        <w:t>;</w:t>
-      </w:r>
-    </w:p>
-    <w:p>
-      <w:pPr>
-        <w:ind w:left="360"/>
-        <w:jc w:val="both"/>
-        <w:rPr>
-          <w:b/>
-          <w:bCs/>
-        </w:rPr>
-      </w:pPr>
-      <w:r>
-        <w:tab/>
-      </w:r>
-      <w:r>
-        <w:rPr>
-          <w:u w:val="single"/>
-        </w:rPr>
-        <w:t>PREVENTION SECURITY SYSTEM</w:t>
-      </w:r>
-      <w:r>
-        <w:rPr>
-          <w:u w:val="single"/>
-        </w:rPr>
-        <w:t>:</w:t>
-      </w:r>
-      <w:r>
-        <w:t xml:space="preserve"> </w:t>
-      </w:r>
-      <w:r>
-        <w:rPr>
-          <w:b/>
-          <w:bCs/>
-          <w:color w:val="FF0000"/>
-        </w:rPr>
-        <w:t xml:space="preserve">ANY </w:t>
-      </w:r>
-      <w:r>
-        <w:rPr>
-          <w:b/>
-          <w:bCs/>
-          <w:color w:val="FF0000"/>
-        </w:rPr>
-        <w:t>LITTLE HICCUP</w:t>
-      </w:r>
-      <w:r>
-        <w:rPr>
-          <w:b/>
-          <w:bCs/>
-        </w:rPr>
-        <w:t>;</w:t>
-      </w:r>
-    </w:p>
-    <w:p>
-      <w:pPr>
-        <w:ind w:left="360"/>
-        <w:jc w:val="both"/>
-        <w:rPr>
-          <w:b/>
-          <w:bCs/>
-        </w:rPr>
-      </w:pPr>
-      <w:r>
-        <w:tab/>
-      </w:r>
-      <w:r>
-        <w:rPr>
-          <w:u w:val="single"/>
-        </w:rPr>
-        <w:t>PREVENTION SECURITY SYSTEM</w:t>
-      </w:r>
-      <w:r>
-        <w:rPr>
-          <w:u w:val="single"/>
-        </w:rPr>
-        <w:t>:</w:t>
-      </w:r>
-      <w:r>
-        <w:t xml:space="preserve"> </w:t>
-      </w:r>
-      <w:r>
-        <w:rPr>
-          <w:b/>
-          <w:bCs/>
-          <w:color w:val="FF0000"/>
-        </w:rPr>
-        <w:t xml:space="preserve">ANY </w:t>
-      </w:r>
-      <w:r>
-        <w:rPr>
-          <w:b/>
-          <w:bCs/>
-          <w:color w:val="FF0000"/>
-        </w:rPr>
-        <w:t>MOUTH RUB</w:t>
-      </w:r>
-      <w:r>
-        <w:rPr>
-          <w:b/>
-          <w:bCs/>
-        </w:rPr>
-        <w:t>;</w:t>
-      </w:r>
-    </w:p>
-    <w:p>
-      <w:pPr>
-        <w:ind w:left="360"/>
-        <w:jc w:val="both"/>
-        <w:rPr>
-          <w:b/>
-          <w:bCs/>
-        </w:rPr>
-      </w:pPr>
-      <w:r>
-        <w:tab/>
-      </w:r>
-      <w:r>
-        <w:rPr>
-          <w:u w:val="single"/>
-        </w:rPr>
-        <w:t>PREVENTION SECURITY SYSTEM</w:t>
-      </w:r>
-      <w:r>
-        <w:rPr>
-          <w:u w:val="single"/>
-        </w:rPr>
-        <w:t>:</w:t>
-      </w:r>
-      <w:r>
-        <w:t xml:space="preserve"> </w:t>
-      </w:r>
-      <w:r>
-        <w:rPr>
-          <w:b/>
-          <w:bCs/>
-          <w:color w:val="FF0000"/>
-        </w:rPr>
-        <w:t xml:space="preserve">ANY </w:t>
-      </w:r>
-      <w:r>
-        <w:rPr>
-          <w:b/>
-          <w:bCs/>
-          <w:color w:val="FF0000"/>
-        </w:rPr>
-        <w:t>MOUTH SORE</w:t>
-      </w:r>
-      <w:r>
-        <w:rPr>
-          <w:b/>
-          <w:bCs/>
-        </w:rPr>
-        <w:t>;</w:t>
-      </w:r>
-    </w:p>
-    <w:p>
-      <w:pPr>
-        <w:ind w:left="360"/>
-        <w:jc w:val="both"/>
-        <w:rPr>
-          <w:b/>
-          <w:bCs/>
-        </w:rPr>
-      </w:pPr>
-      <w:r>
-        <w:tab/>
-      </w:r>
-      <w:r>
-        <w:rPr>
-          <w:u w:val="single"/>
-        </w:rPr>
-        <w:t>PREVENTION SECURITY SYSTEM</w:t>
-      </w:r>
-      <w:r>
-        <w:rPr>
-          <w:u w:val="single"/>
-        </w:rPr>
-        <w:t>:</w:t>
-      </w:r>
-      <w:r>
-        <w:t xml:space="preserve"> </w:t>
-      </w:r>
-      <w:r>
-        <w:rPr>
-          <w:b/>
-          <w:bCs/>
-          <w:color w:val="FF0000"/>
-        </w:rPr>
-        <w:t xml:space="preserve">ANY </w:t>
-      </w:r>
-      <w:r>
-        <w:rPr>
-          <w:b/>
-          <w:bCs/>
-          <w:color w:val="FF0000"/>
-        </w:rPr>
-        <w:t>MOUTH WARRANT</w:t>
-      </w:r>
-      <w:r>
-        <w:rPr>
-          <w:b/>
-          <w:bCs/>
-        </w:rPr>
-        <w:t>;</w:t>
-      </w:r>
-    </w:p>
-    <w:p>
-      <w:pPr>
-        <w:ind w:left="360"/>
-        <w:jc w:val="both"/>
-        <w:rPr>
-          <w:b/>
-          <w:bCs/>
-        </w:rPr>
-      </w:pPr>
-      <w:r>
-        <w:tab/>
-      </w:r>
-      <w:r>
-        <w:rPr>
-          <w:u w:val="single"/>
-        </w:rPr>
-        <w:t>PREVENTION SECURITY SYSTEM</w:t>
-      </w:r>
-      <w:r>
-        <w:rPr>
-          <w:u w:val="single"/>
-        </w:rPr>
-        <w:t>:</w:t>
-      </w:r>
-      <w:r>
-        <w:t xml:space="preserve"> </w:t>
-      </w:r>
-      <w:r>
-        <w:rPr>
-          <w:b/>
-          <w:bCs/>
-          <w:color w:val="FF0000"/>
-        </w:rPr>
-        <w:t xml:space="preserve">ANY </w:t>
-      </w:r>
-      <w:r>
-        <w:rPr>
-          <w:b/>
-          <w:bCs/>
-          <w:color w:val="FF0000"/>
-        </w:rPr>
-        <w:t>PILL POP</w:t>
-      </w:r>
-      <w:r>
-        <w:rPr>
-          <w:b/>
-          <w:bCs/>
-        </w:rPr>
-        <w:t>;</w:t>
-      </w:r>
-    </w:p>
-    <w:p>
-      <w:pPr>
-        <w:ind w:left="360"/>
-        <w:jc w:val="both"/>
-        <w:rPr>
-          <w:b/>
-          <w:bCs/>
-        </w:rPr>
-      </w:pPr>
-      <w:r>
-        <w:tab/>
-      </w:r>
-      <w:r>
-        <w:rPr>
-          <w:u w:val="single"/>
-        </w:rPr>
-        <w:t>PREVENTION SECURITY SYSTEM</w:t>
-      </w:r>
-      <w:r>
-        <w:rPr>
-          <w:u w:val="single"/>
-        </w:rPr>
-        <w:t>:</w:t>
-      </w:r>
-      <w:r>
-        <w:t xml:space="preserve"> </w:t>
-      </w:r>
-      <w:r>
-        <w:rPr>
-          <w:b/>
-          <w:bCs/>
-          <w:color w:val="FF0000"/>
-        </w:rPr>
-        <w:t xml:space="preserve">ANY </w:t>
-      </w:r>
-      <w:r>
-        <w:rPr>
-          <w:b/>
-          <w:bCs/>
-          <w:color w:val="FF0000"/>
-        </w:rPr>
-        <w:t>SLURP</w:t>
-      </w:r>
-      <w:r>
-        <w:rPr>
-          <w:b/>
-          <w:bCs/>
-        </w:rPr>
-        <w:t>;</w:t>
-      </w:r>
-    </w:p>
-    <w:p>
-      <w:pPr>
-        <w:ind w:left="360"/>
-        <w:jc w:val="both"/>
-        <w:rPr>
-          <w:b/>
-          <w:bCs/>
-        </w:rPr>
-      </w:pPr>
-      <w:r>
-        <w:tab/>
-      </w:r>
-      <w:r>
-        <w:rPr>
-          <w:u w:val="single"/>
-        </w:rPr>
-        <w:t>PREVENTION SECURITY SYSTEM</w:t>
-      </w:r>
-      <w:r>
-        <w:rPr>
-          <w:u w:val="single"/>
-        </w:rPr>
-        <w:t>:</w:t>
-      </w:r>
-      <w:r>
-        <w:t xml:space="preserve"> </w:t>
-      </w:r>
-      <w:r>
-        <w:rPr>
-          <w:b/>
-          <w:bCs/>
-          <w:color w:val="FF0000"/>
-        </w:rPr>
-        <w:t xml:space="preserve">ANY </w:t>
-      </w:r>
-      <w:r>
-        <w:rPr>
-          <w:b/>
-          <w:bCs/>
-          <w:color w:val="FF0000"/>
-        </w:rPr>
-        <w:t>SMART SMILE</w:t>
-      </w:r>
-      <w:r>
-        <w:rPr>
-          <w:b/>
-          <w:bCs/>
-        </w:rPr>
-        <w:t>;</w:t>
-      </w:r>
-    </w:p>
-    <w:p>
-      <w:pPr>
-        <w:ind w:left="360"/>
-        <w:jc w:val="both"/>
-        <w:rPr>
-          <w:b/>
-          <w:bCs/>
-        </w:rPr>
-      </w:pPr>
-      <w:r>
-        <w:tab/>
-      </w:r>
-      <w:r>
-        <w:rPr>
-          <w:u w:val="single"/>
-        </w:rPr>
-        <w:t>PREVENTION SECURITY SYSTEM</w:t>
-      </w:r>
-      <w:r>
-        <w:rPr>
-          <w:u w:val="single"/>
-        </w:rPr>
-        <w:t>:</w:t>
-      </w:r>
-      <w:r>
-        <w:t xml:space="preserve"> </w:t>
-      </w:r>
-      <w:r>
-        <w:rPr>
-          <w:b/>
-          <w:bCs/>
-          <w:color w:val="FF0000"/>
-        </w:rPr>
-        <w:t xml:space="preserve">ANY </w:t>
-      </w:r>
-      <w:r>
-        <w:rPr>
-          <w:b/>
-          <w:bCs/>
-          <w:color w:val="FF0000"/>
-        </w:rPr>
-        <w:t>SMIRK SMEAR</w:t>
-      </w:r>
-      <w:r>
-        <w:rPr>
-          <w:b/>
-          <w:bCs/>
-        </w:rPr>
-        <w:t>;</w:t>
-      </w:r>
-    </w:p>
-    <w:p>
-      <w:pPr>
-        <w:ind w:left="360"/>
-        <w:jc w:val="both"/>
-        <w:rPr>
-          <w:b/>
-          <w:bCs/>
-        </w:rPr>
-      </w:pPr>
-      <w:r>
-        <w:tab/>
-      </w:r>
-      <w:r>
-        <w:rPr>
-          <w:u w:val="single"/>
-        </w:rPr>
-        <w:t>PREVENTION SECURITY SYSTEM</w:t>
-      </w:r>
-      <w:r>
-        <w:rPr>
-          <w:u w:val="single"/>
-        </w:rPr>
-        <w:t>:</w:t>
-      </w:r>
-      <w:r>
-        <w:t xml:space="preserve"> </w:t>
-      </w:r>
-      <w:r>
-        <w:rPr>
-          <w:b/>
-          <w:bCs/>
-          <w:color w:val="FF0000"/>
-        </w:rPr>
-        <w:t xml:space="preserve">ANY </w:t>
-      </w:r>
-      <w:r>
-        <w:rPr>
-          <w:b/>
-          <w:bCs/>
-          <w:color w:val="FF0000"/>
-        </w:rPr>
-        <w:t>SMIRK SMILE</w:t>
-      </w:r>
-      <w:r>
-        <w:rPr>
-          <w:b/>
-          <w:bCs/>
-        </w:rPr>
-        <w:t>;</w:t>
-      </w:r>
-    </w:p>
-    <w:p>
-      <w:pPr>
-        <w:ind w:left="360"/>
-        <w:jc w:val="both"/>
-        <w:rPr>
-          <w:b/>
-          <w:bCs/>
-        </w:rPr>
-      </w:pPr>
-      <w:r>
-        <w:tab/>
-      </w:r>
-      <w:r>
-        <w:rPr>
-          <w:u w:val="single"/>
-        </w:rPr>
-        <w:t>PREVENTION SECURITY SYSTEM</w:t>
-      </w:r>
-      <w:r>
-        <w:rPr>
-          <w:u w:val="single"/>
-        </w:rPr>
-        <w:t>:</w:t>
-      </w:r>
-      <w:r>
-        <w:t xml:space="preserve"> </w:t>
-      </w:r>
-      <w:r>
-        <w:rPr>
-          <w:b/>
-          <w:bCs/>
-          <w:color w:val="FF0000"/>
-        </w:rPr>
-        <w:t xml:space="preserve">ANY </w:t>
-      </w:r>
-      <w:r>
-        <w:rPr>
-          <w:b/>
-          <w:bCs/>
-          <w:color w:val="FF0000"/>
-        </w:rPr>
-        <w:t>SNEEZE</w:t>
-      </w:r>
-      <w:r>
-        <w:rPr>
-          <w:b/>
-          <w:bCs/>
-        </w:rPr>
-        <w:t>;</w:t>
-      </w:r>
-    </w:p>
-    <w:p>
-      <w:pPr>
-        <w:ind w:left="360"/>
-        <w:jc w:val="both"/>
-        <w:rPr>
-          <w:b/>
-          <w:bCs/>
-        </w:rPr>
-      </w:pPr>
-      <w:r>
-        <w:tab/>
-      </w:r>
-      <w:r>
-        <w:rPr>
-          <w:u w:val="single"/>
-        </w:rPr>
-        <w:t>PREVENTION SECURITY SYSTEM</w:t>
-      </w:r>
-      <w:r>
-        <w:rPr>
-          <w:u w:val="single"/>
-        </w:rPr>
-        <w:t>:</w:t>
-      </w:r>
-      <w:r>
-        <w:t xml:space="preserve"> </w:t>
-      </w:r>
-      <w:r>
-        <w:rPr>
-          <w:b/>
-          <w:bCs/>
-          <w:color w:val="FF0000"/>
-        </w:rPr>
-        <w:t xml:space="preserve">ANY </w:t>
-      </w:r>
-      <w:r>
-        <w:rPr>
-          <w:b/>
-          <w:bCs/>
-          <w:color w:val="FF0000"/>
-        </w:rPr>
-        <w:t>SNEEZE, GASP</w:t>
-      </w:r>
-      <w:r>
-        <w:rPr>
-          <w:b/>
-          <w:bCs/>
-        </w:rPr>
-        <w:t>;</w:t>
-      </w:r>
-    </w:p>
-    <w:p>
-      <w:pPr>
-        <w:ind w:left="360"/>
-        <w:jc w:val="both"/>
-        <w:rPr>
-          <w:b/>
-          <w:bCs/>
-        </w:rPr>
-      </w:pPr>
-      <w:r>
-        <w:tab/>
-      </w:r>
-      <w:r>
-        <w:rPr>
-          <w:u w:val="single"/>
-        </w:rPr>
-        <w:t>PREVENTION SECURITY SYSTEM</w:t>
-      </w:r>
-      <w:r>
-        <w:rPr>
-          <w:u w:val="single"/>
-        </w:rPr>
-        <w:t>:</w:t>
-      </w:r>
-      <w:r>
-        <w:t xml:space="preserve"> </w:t>
-      </w:r>
-      <w:r>
-        <w:rPr>
-          <w:b/>
-          <w:bCs/>
-          <w:color w:val="FF0000"/>
-        </w:rPr>
-        <w:t xml:space="preserve">ANY </w:t>
-      </w:r>
-      <w:r>
-        <w:rPr>
-          <w:b/>
-          <w:bCs/>
-          <w:color w:val="FF0000"/>
-        </w:rPr>
-        <w:t>SNEEZE, SWALLOW</w:t>
-      </w:r>
-      <w:r>
-        <w:rPr>
-          <w:b/>
-          <w:bCs/>
-        </w:rPr>
-        <w:t>;</w:t>
-      </w:r>
-    </w:p>
-    <w:p>
-      <w:pPr>
-        <w:ind w:left="360"/>
-        <w:jc w:val="both"/>
-        <w:rPr>
-          <w:b/>
-          <w:bCs/>
-        </w:rPr>
-      </w:pPr>
-      <w:r>
-        <w:tab/>
-      </w:r>
-      <w:r>
-        <w:rPr>
-          <w:u w:val="single"/>
-        </w:rPr>
-        <w:t>PREVENTION SECURITY SYSTEM</w:t>
-      </w:r>
-      <w:r>
-        <w:rPr>
-          <w:u w:val="single"/>
-        </w:rPr>
-        <w:t>:</w:t>
-      </w:r>
-      <w:r>
-        <w:t xml:space="preserve"> </w:t>
-      </w:r>
-      <w:r>
-        <w:rPr>
-          <w:b/>
-          <w:bCs/>
-          <w:color w:val="FF0000"/>
-        </w:rPr>
-        <w:t xml:space="preserve">ANY </w:t>
-      </w:r>
-      <w:r>
-        <w:rPr>
-          <w:b/>
-          <w:bCs/>
-          <w:color w:val="FF0000"/>
-        </w:rPr>
-        <w:t>SNEEZE, SWALLOW, INHALE</w:t>
-      </w:r>
-      <w:r>
-        <w:rPr>
-          <w:b/>
-          <w:bCs/>
-        </w:rPr>
-        <w:t>;</w:t>
-      </w:r>
-    </w:p>
-    <w:p>
-      <w:pPr>
-        <w:ind w:left="360"/>
-        <w:jc w:val="both"/>
-        <w:rPr>
-          <w:b/>
-          <w:bCs/>
-        </w:rPr>
-      </w:pPr>
-      <w:r>
-        <w:tab/>
-      </w:r>
-      <w:r>
-        <w:rPr>
-          <w:u w:val="single"/>
-        </w:rPr>
-        <w:t>PREVENTION SECURITY SYSTEM</w:t>
-      </w:r>
-      <w:r>
-        <w:rPr>
-          <w:u w:val="single"/>
-        </w:rPr>
-        <w:t>:</w:t>
-      </w:r>
-      <w:r>
-        <w:t xml:space="preserve"> </w:t>
-      </w:r>
-      <w:r>
-        <w:rPr>
-          <w:b/>
-          <w:bCs/>
-          <w:color w:val="FF0000"/>
-        </w:rPr>
-        <w:t xml:space="preserve">ANY </w:t>
-      </w:r>
-      <w:r>
-        <w:rPr>
-          <w:b/>
-          <w:bCs/>
-          <w:color w:val="FF0000"/>
-        </w:rPr>
-        <w:t>SNEEZING</w:t>
-      </w:r>
-      <w:r>
-        <w:rPr>
-          <w:b/>
-          <w:bCs/>
-        </w:rPr>
-        <w:t>;</w:t>
-      </w:r>
-    </w:p>
-    <w:p>
-      <w:pPr>
-        <w:ind w:left="360"/>
-        <w:jc w:val="both"/>
-        <w:rPr>
-          <w:b/>
-          <w:bCs/>
-        </w:rPr>
-      </w:pPr>
-      <w:r>
-        <w:tab/>
-      </w:r>
-      <w:r>
-        <w:rPr>
-          <w:u w:val="single"/>
-        </w:rPr>
-        <w:t>PREVENTION SECURITY SYSTEM</w:t>
-      </w:r>
-      <w:r>
-        <w:rPr>
-          <w:u w:val="single"/>
-        </w:rPr>
-        <w:t>:</w:t>
-      </w:r>
-      <w:r>
-        <w:t xml:space="preserve"> </w:t>
-      </w:r>
-      <w:r>
-        <w:rPr>
-          <w:b/>
-          <w:bCs/>
-          <w:color w:val="FF0000"/>
-        </w:rPr>
-        <w:t xml:space="preserve">ANY </w:t>
-      </w:r>
-      <w:r>
-        <w:rPr>
-          <w:b/>
-          <w:bCs/>
-          <w:color w:val="FF0000"/>
-        </w:rPr>
         <w:t>SNORING</w:t>
       </w:r>
       <w:r>
@@ -3835,970 +4100,970 @@
         </w:rPr>
       </w:pPr>
       <w:r>
+        <w:tab/>
+      </w:r>
+      <w:r>
+        <w:rPr>
+          <w:u w:val="single"/>
+        </w:rPr>
+        <w:t>PREVENTION SECURITY SYSTEM</w:t>
+      </w:r>
+      <w:r>
+        <w:rPr>
+          <w:u w:val="single"/>
+        </w:rPr>
+        <w:t>:</w:t>
+      </w:r>
+      <w:r>
+        <w:t xml:space="preserve"> </w:t>
+      </w:r>
+      <w:r>
+        <w:rPr>
+          <w:b/>
+          <w:bCs/>
+          <w:color w:val="FF0000"/>
+        </w:rPr>
+        <w:t xml:space="preserve">ANY </w:t>
+      </w:r>
+      <w:r>
+        <w:rPr>
+          <w:b/>
+          <w:bCs/>
+          <w:color w:val="FF0000"/>
+        </w:rPr>
+        <w:t>SWALLOW BURP</w:t>
+      </w:r>
+      <w:r>
+        <w:rPr>
+          <w:b/>
+          <w:bCs/>
+        </w:rPr>
+        <w:t>;</w:t>
+      </w:r>
+    </w:p>
+    <w:p>
+      <w:pPr>
+        <w:ind w:left="360"/>
+        <w:jc w:val="both"/>
+        <w:rPr>
+          <w:b/>
+          <w:bCs/>
+        </w:rPr>
+      </w:pPr>
+      <w:r>
+        <w:tab/>
+      </w:r>
+      <w:r>
+        <w:rPr>
+          <w:u w:val="single"/>
+        </w:rPr>
+        <w:t>PREVENTION SECURITY SYSTEM</w:t>
+      </w:r>
+      <w:r>
+        <w:rPr>
+          <w:u w:val="single"/>
+        </w:rPr>
+        <w:t>:</w:t>
+      </w:r>
+      <w:r>
+        <w:t xml:space="preserve"> </w:t>
+      </w:r>
+      <w:r>
+        <w:rPr>
+          <w:b/>
+          <w:bCs/>
+          <w:color w:val="FF0000"/>
+        </w:rPr>
+        <w:t xml:space="preserve">ANY </w:t>
+      </w:r>
+      <w:r>
+        <w:rPr>
+          <w:b/>
+          <w:bCs/>
+          <w:color w:val="FF0000"/>
+        </w:rPr>
+        <w:t>SWALLOW HICCUP</w:t>
+      </w:r>
+      <w:r>
+        <w:rPr>
+          <w:b/>
+          <w:bCs/>
+        </w:rPr>
+        <w:t>;</w:t>
+      </w:r>
+    </w:p>
+    <w:p>
+      <w:pPr>
+        <w:ind w:left="360"/>
+        <w:jc w:val="both"/>
+        <w:rPr>
+          <w:b/>
+          <w:bCs/>
+        </w:rPr>
+      </w:pPr>
+      <w:r>
+        <w:tab/>
+      </w:r>
+      <w:r>
+        <w:rPr>
+          <w:u w:val="single"/>
+        </w:rPr>
+        <w:t>PREVENTION SECURITY SYSTEM</w:t>
+      </w:r>
+      <w:r>
+        <w:rPr>
+          <w:u w:val="single"/>
+        </w:rPr>
+        <w:t>:</w:t>
+      </w:r>
+      <w:r>
+        <w:t xml:space="preserve"> </w:t>
+      </w:r>
+      <w:r>
+        <w:rPr>
+          <w:b/>
+          <w:bCs/>
+          <w:color w:val="FF0000"/>
+        </w:rPr>
+        <w:t xml:space="preserve">ANY </w:t>
+      </w:r>
+      <w:r>
+        <w:rPr>
+          <w:b/>
+          <w:bCs/>
+          <w:color w:val="FF0000"/>
+        </w:rPr>
+        <w:t>SWALLOW, INHALE</w:t>
+      </w:r>
+      <w:r>
+        <w:rPr>
+          <w:b/>
+          <w:bCs/>
+        </w:rPr>
+        <w:t>;</w:t>
+      </w:r>
+    </w:p>
+    <w:p>
+      <w:pPr>
+        <w:ind w:left="360"/>
+        <w:jc w:val="both"/>
+        <w:rPr>
+          <w:b/>
+          <w:bCs/>
+        </w:rPr>
+      </w:pPr>
+      <w:r>
+        <w:tab/>
+      </w:r>
+      <w:r>
+        <w:rPr>
+          <w:u w:val="single"/>
+        </w:rPr>
+        <w:t>PREVENTION SECURITY SYSTEM</w:t>
+      </w:r>
+      <w:r>
+        <w:rPr>
+          <w:u w:val="single"/>
+        </w:rPr>
+        <w:t>:</w:t>
+      </w:r>
+      <w:r>
+        <w:t xml:space="preserve"> </w:t>
+      </w:r>
+      <w:r>
+        <w:rPr>
+          <w:b/>
+          <w:bCs/>
+          <w:color w:val="FF0000"/>
+        </w:rPr>
+        <w:t xml:space="preserve">ANY </w:t>
+      </w:r>
+      <w:r>
+        <w:rPr>
+          <w:b/>
+          <w:bCs/>
+          <w:color w:val="FF0000"/>
+        </w:rPr>
+        <w:t>SWALLOW SNEEZE</w:t>
+      </w:r>
+      <w:r>
+        <w:rPr>
+          <w:b/>
+          <w:bCs/>
+        </w:rPr>
+        <w:t>;</w:t>
+      </w:r>
+    </w:p>
+    <w:p>
+      <w:pPr>
+        <w:ind w:left="360"/>
+        <w:jc w:val="both"/>
+        <w:rPr>
+          <w:b/>
+          <w:bCs/>
+        </w:rPr>
+      </w:pPr>
+      <w:r>
+        <w:tab/>
+      </w:r>
+      <w:r>
+        <w:rPr>
+          <w:u w:val="single"/>
+        </w:rPr>
+        <w:t>PREVENTION SECURITY SYSTEM</w:t>
+      </w:r>
+      <w:r>
+        <w:rPr>
+          <w:u w:val="single"/>
+        </w:rPr>
+        <w:t>:</w:t>
+      </w:r>
+      <w:r>
+        <w:t xml:space="preserve"> </w:t>
+      </w:r>
+      <w:r>
+        <w:rPr>
+          <w:b/>
+          <w:bCs/>
+          <w:color w:val="FF0000"/>
+        </w:rPr>
+        <w:t xml:space="preserve">ANY </w:t>
+      </w:r>
+      <w:r>
+        <w:rPr>
+          <w:b/>
+          <w:bCs/>
+          <w:color w:val="FF0000"/>
+        </w:rPr>
+        <w:t>TALKING ALTERATION</w:t>
+      </w:r>
+      <w:r>
+        <w:rPr>
+          <w:b/>
+          <w:bCs/>
+        </w:rPr>
+        <w:t>;</w:t>
+      </w:r>
+    </w:p>
+    <w:p>
+      <w:pPr>
+        <w:ind w:left="360"/>
+        <w:jc w:val="both"/>
+        <w:rPr>
+          <w:b/>
+          <w:bCs/>
+        </w:rPr>
+      </w:pPr>
+      <w:r>
+        <w:tab/>
+      </w:r>
+      <w:r>
+        <w:rPr>
+          <w:u w:val="single"/>
+        </w:rPr>
+        <w:t>PREVENTION SECURITY SYSTEM</w:t>
+      </w:r>
+      <w:r>
+        <w:rPr>
+          <w:u w:val="single"/>
+        </w:rPr>
+        <w:t>:</w:t>
+      </w:r>
+      <w:r>
+        <w:t xml:space="preserve"> </w:t>
+      </w:r>
+      <w:r>
+        <w:rPr>
+          <w:b/>
+          <w:bCs/>
+          <w:color w:val="FF0000"/>
+        </w:rPr>
+        <w:t xml:space="preserve">ANY </w:t>
+      </w:r>
+      <w:r>
+        <w:rPr>
+          <w:b/>
+          <w:bCs/>
+          <w:color w:val="FF0000"/>
+        </w:rPr>
+        <w:t xml:space="preserve">TALKING </w:t>
+      </w:r>
+      <w:proofErr w:type="gramStart"/>
+      <w:r>
+        <w:rPr>
+          <w:b/>
+          <w:bCs/>
+          <w:color w:val="FF0000"/>
+        </w:rPr>
+        <w:t>COVERTLY</w:t>
+      </w:r>
+      <w:r>
+        <w:rPr>
+          <w:b/>
+          <w:bCs/>
+        </w:rPr>
+        <w:t>;</w:t>
+      </w:r>
+      <w:proofErr w:type="gramEnd"/>
+    </w:p>
+    <w:p>
+      <w:pPr>
+        <w:ind w:left="360"/>
+        <w:jc w:val="both"/>
+        <w:rPr>
+          <w:b/>
+          <w:bCs/>
+        </w:rPr>
+      </w:pPr>
+      <w:r>
+        <w:tab/>
+      </w:r>
+      <w:r>
+        <w:rPr>
+          <w:u w:val="single"/>
+        </w:rPr>
+        <w:t>PREVENTION SECURITY SYSTEM</w:t>
+      </w:r>
+      <w:r>
+        <w:rPr>
+          <w:u w:val="single"/>
+        </w:rPr>
+        <w:t>:</w:t>
+      </w:r>
+      <w:r>
+        <w:t xml:space="preserve"> </w:t>
+      </w:r>
+      <w:r>
+        <w:rPr>
+          <w:b/>
+          <w:bCs/>
+          <w:color w:val="FF0000"/>
+        </w:rPr>
+        <w:t xml:space="preserve">ANY </w:t>
+      </w:r>
+      <w:r>
+        <w:rPr>
+          <w:b/>
+          <w:bCs/>
+          <w:color w:val="FF0000"/>
+        </w:rPr>
+        <w:t xml:space="preserve">TALKING </w:t>
+      </w:r>
+      <w:proofErr w:type="gramStart"/>
+      <w:r>
+        <w:rPr>
+          <w:b/>
+          <w:bCs/>
+          <w:color w:val="FF0000"/>
+        </w:rPr>
+        <w:t>CONTROL</w:t>
+      </w:r>
+      <w:r>
+        <w:rPr>
+          <w:b/>
+          <w:bCs/>
+        </w:rPr>
+        <w:t>;</w:t>
+      </w:r>
+      <w:proofErr w:type="gramEnd"/>
+    </w:p>
+    <w:p>
+      <w:pPr>
+        <w:ind w:left="360"/>
+        <w:jc w:val="both"/>
+        <w:rPr>
+          <w:b/>
+          <w:bCs/>
+        </w:rPr>
+      </w:pPr>
+      <w:r>
+        <w:tab/>
+      </w:r>
+      <w:r>
+        <w:rPr>
+          <w:u w:val="single"/>
+        </w:rPr>
+        <w:t>PREVENTION SECURITY SYSTEM</w:t>
+      </w:r>
+      <w:r>
+        <w:rPr>
+          <w:u w:val="single"/>
+        </w:rPr>
+        <w:t>:</w:t>
+      </w:r>
+      <w:r>
+        <w:t xml:space="preserve"> </w:t>
+      </w:r>
+      <w:r>
+        <w:rPr>
+          <w:b/>
+          <w:bCs/>
+          <w:color w:val="FF0000"/>
+        </w:rPr>
+        <w:t xml:space="preserve">ANY </w:t>
+      </w:r>
+      <w:r>
+        <w:rPr>
+          <w:b/>
+          <w:bCs/>
+          <w:color w:val="FF0000"/>
+        </w:rPr>
+        <w:t xml:space="preserve">TALKING OUT </w:t>
+      </w:r>
+      <w:proofErr w:type="gramStart"/>
+      <w:r>
+        <w:rPr>
+          <w:b/>
+          <w:bCs/>
+          <w:color w:val="FF0000"/>
+        </w:rPr>
+        <w:t>LOUD</w:t>
+      </w:r>
+      <w:r>
+        <w:rPr>
+          <w:b/>
+          <w:bCs/>
+        </w:rPr>
+        <w:t>;</w:t>
+      </w:r>
+      <w:proofErr w:type="gramEnd"/>
+    </w:p>
+    <w:p>
+      <w:pPr>
+        <w:ind w:left="360"/>
+        <w:jc w:val="both"/>
+        <w:rPr>
+          <w:b/>
+          <w:bCs/>
+        </w:rPr>
+      </w:pPr>
+      <w:r>
+        <w:tab/>
+      </w:r>
+      <w:r>
+        <w:rPr>
+          <w:u w:val="single"/>
+        </w:rPr>
+        <w:t>PREVENTION SECURITY SYSTEM</w:t>
+      </w:r>
+      <w:r>
+        <w:rPr>
+          <w:u w:val="single"/>
+        </w:rPr>
+        <w:t>:</w:t>
+      </w:r>
+      <w:r>
+        <w:t xml:space="preserve"> </w:t>
+      </w:r>
+      <w:r>
+        <w:rPr>
+          <w:b/>
+          <w:bCs/>
+          <w:color w:val="FF0000"/>
+        </w:rPr>
+        <w:t xml:space="preserve">ANY </w:t>
+      </w:r>
+      <w:r>
+        <w:rPr>
+          <w:b/>
+          <w:bCs/>
+          <w:color w:val="FF0000"/>
+        </w:rPr>
+        <w:t xml:space="preserve">TEARY EYED </w:t>
+      </w:r>
+      <w:proofErr w:type="gramStart"/>
+      <w:r>
+        <w:rPr>
+          <w:b/>
+          <w:bCs/>
+          <w:color w:val="FF0000"/>
+        </w:rPr>
+        <w:t>SMILE</w:t>
+      </w:r>
+      <w:r>
+        <w:rPr>
+          <w:b/>
+          <w:bCs/>
+        </w:rPr>
+        <w:t>;</w:t>
+      </w:r>
+      <w:proofErr w:type="gramEnd"/>
+    </w:p>
+    <w:p>
+      <w:pPr>
+        <w:ind w:left="360"/>
+        <w:jc w:val="both"/>
+        <w:rPr>
+          <w:b/>
+          <w:bCs/>
+        </w:rPr>
+      </w:pPr>
+      <w:r>
+        <w:tab/>
+      </w:r>
+      <w:r>
+        <w:rPr>
+          <w:u w:val="single"/>
+        </w:rPr>
+        <w:t>PREVENTION SECURITY SYSTEM</w:t>
+      </w:r>
+      <w:r>
+        <w:rPr>
+          <w:u w:val="single"/>
+        </w:rPr>
+        <w:t>:</w:t>
+      </w:r>
+      <w:r>
+        <w:t xml:space="preserve"> </w:t>
+      </w:r>
+      <w:r>
+        <w:rPr>
+          <w:b/>
+          <w:bCs/>
+          <w:color w:val="FF0000"/>
+        </w:rPr>
+        <w:t xml:space="preserve">ANY </w:t>
+      </w:r>
+      <w:r>
+        <w:rPr>
+          <w:b/>
+          <w:bCs/>
+          <w:color w:val="FF0000"/>
+        </w:rPr>
+        <w:t>TREASONOUS BURP</w:t>
+      </w:r>
+      <w:r>
+        <w:rPr>
+          <w:b/>
+          <w:bCs/>
+        </w:rPr>
+        <w:t>;</w:t>
+      </w:r>
+    </w:p>
+    <w:p>
+      <w:pPr>
+        <w:ind w:left="360"/>
+        <w:jc w:val="both"/>
+        <w:rPr>
+          <w:b/>
+          <w:bCs/>
+        </w:rPr>
+      </w:pPr>
+      <w:r>
+        <w:tab/>
+      </w:r>
+      <w:r>
+        <w:rPr>
+          <w:u w:val="single"/>
+        </w:rPr>
+        <w:t>PREVENTION SECURITY SYSTEM</w:t>
+      </w:r>
+      <w:r>
+        <w:rPr>
+          <w:u w:val="single"/>
+        </w:rPr>
+        <w:t>:</w:t>
+      </w:r>
+      <w:r>
+        <w:t xml:space="preserve"> </w:t>
+      </w:r>
+      <w:r>
+        <w:rPr>
+          <w:b/>
+          <w:bCs/>
+          <w:color w:val="FF0000"/>
+        </w:rPr>
+        <w:t xml:space="preserve">ANY </w:t>
+      </w:r>
+      <w:r>
+        <w:rPr>
+          <w:b/>
+          <w:bCs/>
+          <w:color w:val="FF0000"/>
+        </w:rPr>
+        <w:t>TREASONOUS LAUGH</w:t>
+      </w:r>
+      <w:r>
+        <w:rPr>
+          <w:b/>
+          <w:bCs/>
+        </w:rPr>
+        <w:t>;</w:t>
+      </w:r>
+    </w:p>
+    <w:p>
+      <w:pPr>
+        <w:ind w:left="360"/>
+        <w:jc w:val="both"/>
+        <w:rPr>
+          <w:b/>
+          <w:bCs/>
+        </w:rPr>
+      </w:pPr>
+      <w:r>
+        <w:tab/>
+      </w:r>
+      <w:r>
+        <w:rPr>
+          <w:u w:val="single"/>
+        </w:rPr>
+        <w:t>PREVENTION SECURITY SYSTEM</w:t>
+      </w:r>
+      <w:r>
+        <w:rPr>
+          <w:u w:val="single"/>
+        </w:rPr>
+        <w:t>:</w:t>
+      </w:r>
+      <w:r>
+        <w:t xml:space="preserve"> </w:t>
+      </w:r>
+      <w:r>
+        <w:rPr>
+          <w:b/>
+          <w:bCs/>
+          <w:color w:val="FF0000"/>
+        </w:rPr>
+        <w:t xml:space="preserve">ANY </w:t>
+      </w:r>
+      <w:r>
+        <w:rPr>
+          <w:b/>
+          <w:bCs/>
+          <w:color w:val="FF0000"/>
+        </w:rPr>
+        <w:t>TREASONOUS SMILE</w:t>
+      </w:r>
+      <w:r>
+        <w:rPr>
+          <w:b/>
+          <w:bCs/>
+        </w:rPr>
+        <w:t>;</w:t>
+      </w:r>
+    </w:p>
+    <w:p>
+      <w:pPr>
+        <w:ind w:left="360"/>
+        <w:jc w:val="both"/>
+        <w:rPr>
+          <w:b/>
+          <w:bCs/>
+        </w:rPr>
+      </w:pPr>
+      <w:r>
+        <w:tab/>
+      </w:r>
+      <w:r>
+        <w:rPr>
+          <w:u w:val="single"/>
+        </w:rPr>
+        <w:t>PREVENTION SECURITY SYSTEM</w:t>
+      </w:r>
+      <w:r>
+        <w:rPr>
+          <w:u w:val="single"/>
+        </w:rPr>
+        <w:t>:</w:t>
+      </w:r>
+      <w:r>
+        <w:t xml:space="preserve"> </w:t>
+      </w:r>
+      <w:r>
+        <w:rPr>
+          <w:b/>
+          <w:bCs/>
+          <w:color w:val="FF0000"/>
+        </w:rPr>
+        <w:t xml:space="preserve">ANY </w:t>
+      </w:r>
+      <w:r>
+        <w:rPr>
+          <w:b/>
+          <w:bCs/>
+          <w:color w:val="FF0000"/>
+        </w:rPr>
+        <w:t>TREASONOUS SMIRK</w:t>
+      </w:r>
+      <w:r>
+        <w:rPr>
+          <w:b/>
+          <w:bCs/>
+        </w:rPr>
+        <w:t>;</w:t>
+      </w:r>
+    </w:p>
+    <w:p>
+      <w:pPr>
+        <w:ind w:left="360"/>
+        <w:jc w:val="both"/>
+        <w:rPr>
+          <w:b/>
+          <w:bCs/>
+        </w:rPr>
+      </w:pPr>
+      <w:r>
+        <w:tab/>
+      </w:r>
+      <w:r>
+        <w:rPr>
+          <w:u w:val="single"/>
+        </w:rPr>
+        <w:t>PREVENTION SECURITY SYSTEM</w:t>
+      </w:r>
+      <w:r>
+        <w:rPr>
+          <w:u w:val="single"/>
+        </w:rPr>
+        <w:t>:</w:t>
+      </w:r>
+      <w:r>
+        <w:t xml:space="preserve"> </w:t>
+      </w:r>
+      <w:r>
+        <w:rPr>
+          <w:b/>
+          <w:bCs/>
+          <w:color w:val="FF0000"/>
+        </w:rPr>
+        <w:t xml:space="preserve">ANY </w:t>
+      </w:r>
+      <w:r>
+        <w:rPr>
+          <w:b/>
+          <w:bCs/>
+          <w:color w:val="FF0000"/>
+        </w:rPr>
+        <w:t>TREASONOUS SNEEZE</w:t>
+      </w:r>
+      <w:r>
+        <w:rPr>
+          <w:b/>
+          <w:bCs/>
+        </w:rPr>
+        <w:t>;</w:t>
+      </w:r>
+    </w:p>
+    <w:p>
+      <w:pPr>
+        <w:ind w:left="360"/>
+        <w:jc w:val="both"/>
+        <w:rPr>
+          <w:b/>
+          <w:bCs/>
+        </w:rPr>
+      </w:pPr>
+      <w:r>
+        <w:tab/>
+      </w:r>
+      <w:r>
+        <w:rPr>
+          <w:u w:val="single"/>
+        </w:rPr>
+        <w:t>PREVENTION SECURITY SYSTEM</w:t>
+      </w:r>
+      <w:r>
+        <w:rPr>
+          <w:u w:val="single"/>
+        </w:rPr>
+        <w:t>:</w:t>
+      </w:r>
+      <w:r>
+        <w:t xml:space="preserve"> </w:t>
+      </w:r>
+      <w:r>
+        <w:rPr>
+          <w:b/>
+          <w:bCs/>
+          <w:color w:val="FF0000"/>
+        </w:rPr>
+        <w:t xml:space="preserve">ANY </w:t>
+      </w:r>
+      <w:r>
+        <w:rPr>
+          <w:b/>
+          <w:bCs/>
+          <w:color w:val="FF0000"/>
+        </w:rPr>
+        <w:t>TREASONOUS SWALLOW</w:t>
+      </w:r>
+      <w:r>
+        <w:rPr>
+          <w:b/>
+          <w:bCs/>
+        </w:rPr>
+        <w:t>;</w:t>
+      </w:r>
+    </w:p>
+    <w:p>
+      <w:pPr>
+        <w:ind w:left="360"/>
+        <w:jc w:val="both"/>
+        <w:rPr>
+          <w:b/>
+          <w:bCs/>
+        </w:rPr>
+      </w:pPr>
+      <w:r>
+        <w:tab/>
+      </w:r>
+      <w:r>
+        <w:rPr>
+          <w:u w:val="single"/>
+        </w:rPr>
+        <w:t>PREVENTION SECURITY SYSTEM</w:t>
+      </w:r>
+      <w:r>
+        <w:rPr>
+          <w:u w:val="single"/>
+        </w:rPr>
+        <w:t>:</w:t>
+      </w:r>
+      <w:r>
+        <w:t xml:space="preserve"> </w:t>
+      </w:r>
+      <w:r>
+        <w:rPr>
+          <w:b/>
+          <w:bCs/>
+          <w:color w:val="FF0000"/>
+        </w:rPr>
+        <w:t xml:space="preserve">ANY </w:t>
+      </w:r>
+      <w:r>
+        <w:rPr>
+          <w:b/>
+          <w:bCs/>
+          <w:color w:val="FF0000"/>
+        </w:rPr>
+        <w:t>UNCONTROLLABLE LAUGHING</w:t>
+      </w:r>
+      <w:r>
+        <w:rPr>
+          <w:b/>
+          <w:bCs/>
+        </w:rPr>
+        <w:t>;</w:t>
+      </w:r>
+    </w:p>
+    <w:p>
+      <w:pPr>
+        <w:ind w:left="360"/>
+        <w:jc w:val="both"/>
+        <w:rPr>
+          <w:b/>
+          <w:bCs/>
+        </w:rPr>
+      </w:pPr>
+      <w:r>
+        <w:tab/>
+      </w:r>
+      <w:r>
+        <w:rPr>
+          <w:u w:val="single"/>
+        </w:rPr>
+        <w:t>PREVENTION SECURITY SYSTEM</w:t>
+      </w:r>
+      <w:r>
+        <w:rPr>
+          <w:u w:val="single"/>
+        </w:rPr>
+        <w:t>:</w:t>
+      </w:r>
+      <w:r>
+        <w:t xml:space="preserve"> </w:t>
+      </w:r>
+      <w:r>
+        <w:rPr>
+          <w:b/>
+          <w:bCs/>
+          <w:color w:val="FF0000"/>
+        </w:rPr>
+        <w:t xml:space="preserve">ANY </w:t>
+      </w:r>
+      <w:r>
+        <w:rPr>
+          <w:b/>
+          <w:bCs/>
+          <w:color w:val="FF0000"/>
+        </w:rPr>
+        <w:t>UNHAPPY SMILE</w:t>
+      </w:r>
+      <w:r>
+        <w:rPr>
+          <w:b/>
+          <w:bCs/>
+        </w:rPr>
+        <w:t>;</w:t>
+      </w:r>
+    </w:p>
+    <w:p>
+      <w:pPr>
+        <w:ind w:left="360"/>
+        <w:jc w:val="both"/>
+        <w:rPr>
+          <w:b/>
+          <w:bCs/>
+        </w:rPr>
+      </w:pPr>
+      <w:r>
+        <w:tab/>
+      </w:r>
+      <w:r>
+        <w:rPr>
+          <w:u w:val="single"/>
+        </w:rPr>
+        <w:t>PREVENTION SECURITY SYSTEM</w:t>
+      </w:r>
+      <w:r>
+        <w:rPr>
+          <w:u w:val="single"/>
+        </w:rPr>
+        <w:t>:</w:t>
+      </w:r>
+      <w:r>
+        <w:t xml:space="preserve"> </w:t>
+      </w:r>
+      <w:r>
+        <w:rPr>
+          <w:b/>
+          <w:bCs/>
+          <w:color w:val="FF0000"/>
+        </w:rPr>
+        <w:t xml:space="preserve">ANY </w:t>
+      </w:r>
+      <w:proofErr w:type="gramStart"/>
+      <w:r>
+        <w:rPr>
+          <w:b/>
+          <w:bCs/>
+          <w:color w:val="FF0000"/>
+        </w:rPr>
+        <w:t>WHINE</w:t>
+      </w:r>
+      <w:r>
+        <w:rPr>
+          <w:b/>
+          <w:bCs/>
+        </w:rPr>
+        <w:t>;</w:t>
+      </w:r>
+      <w:proofErr w:type="gramEnd"/>
+    </w:p>
+    <w:p>
+      <w:pPr>
+        <w:ind w:left="360" w:firstLine="360"/>
+        <w:jc w:val="both"/>
+        <w:rPr>
+          <w:b/>
+          <w:bCs/>
+        </w:rPr>
+      </w:pPr>
+      <w:r>
+        <w:rPr>
+          <w:u w:val="single"/>
+        </w:rPr>
         <w:lastRenderedPageBreak/>
-        <w:tab/>
-      </w:r>
-      <w:r>
-        <w:rPr>
-          <w:u w:val="single"/>
-        </w:rPr>
-        <w:t>PREVENTION SECURITY SYSTEM</w:t>
-      </w:r>
-      <w:r>
-        <w:rPr>
-          <w:u w:val="single"/>
-        </w:rPr>
-        <w:t>:</w:t>
-      </w:r>
-      <w:r>
-        <w:t xml:space="preserve"> </w:t>
-      </w:r>
-      <w:r>
-        <w:rPr>
-          <w:b/>
-          <w:bCs/>
-          <w:color w:val="FF0000"/>
-        </w:rPr>
-        <w:t xml:space="preserve">ANY </w:t>
-      </w:r>
-      <w:r>
-        <w:rPr>
-          <w:b/>
-          <w:bCs/>
-          <w:color w:val="FF0000"/>
-        </w:rPr>
-        <w:t>SWALLOW BURP</w:t>
-      </w:r>
-      <w:r>
-        <w:rPr>
-          <w:b/>
-          <w:bCs/>
-        </w:rPr>
-        <w:t>;</w:t>
-      </w:r>
-    </w:p>
-    <w:p>
-      <w:pPr>
-        <w:ind w:left="360"/>
-        <w:jc w:val="both"/>
-        <w:rPr>
-          <w:b/>
-          <w:bCs/>
-        </w:rPr>
-      </w:pPr>
-      <w:r>
-        <w:tab/>
-      </w:r>
-      <w:r>
-        <w:rPr>
-          <w:u w:val="single"/>
-        </w:rPr>
-        <w:t>PREVENTION SECURITY SYSTEM</w:t>
-      </w:r>
-      <w:r>
-        <w:rPr>
-          <w:u w:val="single"/>
-        </w:rPr>
-        <w:t>:</w:t>
-      </w:r>
-      <w:r>
-        <w:t xml:space="preserve"> </w:t>
-      </w:r>
-      <w:r>
-        <w:rPr>
-          <w:b/>
-          <w:bCs/>
-          <w:color w:val="FF0000"/>
-        </w:rPr>
-        <w:t xml:space="preserve">ANY </w:t>
-      </w:r>
-      <w:r>
-        <w:rPr>
-          <w:b/>
-          <w:bCs/>
-          <w:color w:val="FF0000"/>
-        </w:rPr>
-        <w:t>SWALLOW HICCUP</w:t>
-      </w:r>
-      <w:r>
-        <w:rPr>
-          <w:b/>
-          <w:bCs/>
-        </w:rPr>
-        <w:t>;</w:t>
-      </w:r>
-    </w:p>
-    <w:p>
-      <w:pPr>
-        <w:ind w:left="360"/>
-        <w:jc w:val="both"/>
-        <w:rPr>
-          <w:b/>
-          <w:bCs/>
-        </w:rPr>
-      </w:pPr>
-      <w:r>
-        <w:tab/>
-      </w:r>
-      <w:r>
-        <w:rPr>
-          <w:u w:val="single"/>
-        </w:rPr>
-        <w:t>PREVENTION SECURITY SYSTEM</w:t>
-      </w:r>
-      <w:r>
-        <w:rPr>
-          <w:u w:val="single"/>
-        </w:rPr>
-        <w:t>:</w:t>
-      </w:r>
-      <w:r>
-        <w:t xml:space="preserve"> </w:t>
-      </w:r>
-      <w:r>
-        <w:rPr>
-          <w:b/>
-          <w:bCs/>
-          <w:color w:val="FF0000"/>
-        </w:rPr>
-        <w:t xml:space="preserve">ANY </w:t>
-      </w:r>
-      <w:r>
-        <w:rPr>
-          <w:b/>
-          <w:bCs/>
-          <w:color w:val="FF0000"/>
-        </w:rPr>
-        <w:t>SWALLOW, INHALE</w:t>
-      </w:r>
-      <w:r>
-        <w:rPr>
-          <w:b/>
-          <w:bCs/>
-        </w:rPr>
-        <w:t>;</w:t>
-      </w:r>
-    </w:p>
-    <w:p>
-      <w:pPr>
-        <w:ind w:left="360"/>
-        <w:jc w:val="both"/>
-        <w:rPr>
-          <w:b/>
-          <w:bCs/>
-        </w:rPr>
-      </w:pPr>
-      <w:r>
-        <w:tab/>
-      </w:r>
-      <w:r>
-        <w:rPr>
-          <w:u w:val="single"/>
-        </w:rPr>
-        <w:t>PREVENTION SECURITY SYSTEM</w:t>
-      </w:r>
-      <w:r>
-        <w:rPr>
-          <w:u w:val="single"/>
-        </w:rPr>
-        <w:t>:</w:t>
-      </w:r>
-      <w:r>
-        <w:t xml:space="preserve"> </w:t>
-      </w:r>
-      <w:r>
-        <w:rPr>
-          <w:b/>
-          <w:bCs/>
-          <w:color w:val="FF0000"/>
-        </w:rPr>
-        <w:t xml:space="preserve">ANY </w:t>
-      </w:r>
-      <w:r>
-        <w:rPr>
-          <w:b/>
-          <w:bCs/>
-          <w:color w:val="FF0000"/>
-        </w:rPr>
-        <w:t>SWALLOW SNEEZE</w:t>
-      </w:r>
-      <w:r>
-        <w:rPr>
-          <w:b/>
-          <w:bCs/>
-        </w:rPr>
-        <w:t>;</w:t>
-      </w:r>
-    </w:p>
-    <w:p>
-      <w:pPr>
-        <w:ind w:left="360"/>
-        <w:jc w:val="both"/>
-        <w:rPr>
-          <w:b/>
-          <w:bCs/>
-        </w:rPr>
-      </w:pPr>
-      <w:r>
-        <w:tab/>
-      </w:r>
-      <w:r>
-        <w:rPr>
-          <w:u w:val="single"/>
-        </w:rPr>
-        <w:t>PREVENTION SECURITY SYSTEM</w:t>
-      </w:r>
-      <w:r>
-        <w:rPr>
-          <w:u w:val="single"/>
-        </w:rPr>
-        <w:t>:</w:t>
-      </w:r>
-      <w:r>
-        <w:t xml:space="preserve"> </w:t>
-      </w:r>
-      <w:r>
-        <w:rPr>
-          <w:b/>
-          <w:bCs/>
-          <w:color w:val="FF0000"/>
-        </w:rPr>
-        <w:t xml:space="preserve">ANY </w:t>
-      </w:r>
-      <w:r>
-        <w:rPr>
-          <w:b/>
-          <w:bCs/>
-          <w:color w:val="FF0000"/>
-        </w:rPr>
-        <w:t>TALKING ALTERATION</w:t>
-      </w:r>
-      <w:r>
-        <w:rPr>
-          <w:b/>
-          <w:bCs/>
-        </w:rPr>
-        <w:t>;</w:t>
-      </w:r>
-    </w:p>
-    <w:p>
-      <w:pPr>
-        <w:ind w:left="360"/>
-        <w:jc w:val="both"/>
-        <w:rPr>
-          <w:b/>
-          <w:bCs/>
-        </w:rPr>
-      </w:pPr>
-      <w:r>
-        <w:tab/>
-      </w:r>
-      <w:r>
-        <w:rPr>
-          <w:u w:val="single"/>
-        </w:rPr>
-        <w:t>PREVENTION SECURITY SYSTEM</w:t>
-      </w:r>
-      <w:r>
-        <w:rPr>
-          <w:u w:val="single"/>
-        </w:rPr>
-        <w:t>:</w:t>
-      </w:r>
-      <w:r>
-        <w:t xml:space="preserve"> </w:t>
-      </w:r>
-      <w:r>
-        <w:rPr>
-          <w:b/>
-          <w:bCs/>
-          <w:color w:val="FF0000"/>
-        </w:rPr>
-        <w:t xml:space="preserve">ANY </w:t>
-      </w:r>
-      <w:r>
-        <w:rPr>
-          <w:b/>
-          <w:bCs/>
-          <w:color w:val="FF0000"/>
-        </w:rPr>
-        <w:t xml:space="preserve">TALKING </w:t>
-      </w:r>
-      <w:proofErr w:type="gramStart"/>
-      <w:r>
-        <w:rPr>
-          <w:b/>
-          <w:bCs/>
-          <w:color w:val="FF0000"/>
-        </w:rPr>
-        <w:t>COVERTLY</w:t>
-      </w:r>
-      <w:r>
-        <w:rPr>
-          <w:b/>
-          <w:bCs/>
-        </w:rPr>
-        <w:t>;</w:t>
-      </w:r>
-      <w:proofErr w:type="gramEnd"/>
-    </w:p>
-    <w:p>
-      <w:pPr>
-        <w:ind w:left="360"/>
-        <w:jc w:val="both"/>
-        <w:rPr>
-          <w:b/>
-          <w:bCs/>
-        </w:rPr>
-      </w:pPr>
-      <w:r>
-        <w:tab/>
-      </w:r>
-      <w:r>
-        <w:rPr>
-          <w:u w:val="single"/>
-        </w:rPr>
-        <w:t>PREVENTION SECURITY SYSTEM</w:t>
-      </w:r>
-      <w:r>
-        <w:rPr>
-          <w:u w:val="single"/>
-        </w:rPr>
-        <w:t>:</w:t>
-      </w:r>
-      <w:r>
-        <w:t xml:space="preserve"> </w:t>
-      </w:r>
-      <w:r>
-        <w:rPr>
-          <w:b/>
-          <w:bCs/>
-          <w:color w:val="FF0000"/>
-        </w:rPr>
-        <w:t xml:space="preserve">ANY </w:t>
-      </w:r>
-      <w:r>
-        <w:rPr>
-          <w:b/>
-          <w:bCs/>
-          <w:color w:val="FF0000"/>
-        </w:rPr>
-        <w:t xml:space="preserve">TALKING </w:t>
-      </w:r>
-      <w:proofErr w:type="gramStart"/>
-      <w:r>
-        <w:rPr>
-          <w:b/>
-          <w:bCs/>
-          <w:color w:val="FF0000"/>
-        </w:rPr>
-        <w:t>CONTROL</w:t>
-      </w:r>
-      <w:r>
-        <w:rPr>
-          <w:b/>
-          <w:bCs/>
-        </w:rPr>
-        <w:t>;</w:t>
-      </w:r>
-      <w:proofErr w:type="gramEnd"/>
-    </w:p>
-    <w:p>
-      <w:pPr>
-        <w:ind w:left="360"/>
-        <w:jc w:val="both"/>
-        <w:rPr>
-          <w:b/>
-          <w:bCs/>
-        </w:rPr>
-      </w:pPr>
-      <w:r>
-        <w:tab/>
-      </w:r>
-      <w:r>
-        <w:rPr>
-          <w:u w:val="single"/>
-        </w:rPr>
-        <w:t>PREVENTION SECURITY SYSTEM</w:t>
-      </w:r>
-      <w:r>
-        <w:rPr>
-          <w:u w:val="single"/>
-        </w:rPr>
-        <w:t>:</w:t>
-      </w:r>
-      <w:r>
-        <w:t xml:space="preserve"> </w:t>
-      </w:r>
-      <w:r>
-        <w:rPr>
-          <w:b/>
-          <w:bCs/>
-          <w:color w:val="FF0000"/>
-        </w:rPr>
-        <w:t xml:space="preserve">ANY </w:t>
-      </w:r>
-      <w:r>
-        <w:rPr>
-          <w:b/>
-          <w:bCs/>
-          <w:color w:val="FF0000"/>
-        </w:rPr>
-        <w:t xml:space="preserve">TALKING OUT </w:t>
-      </w:r>
-      <w:proofErr w:type="gramStart"/>
-      <w:r>
-        <w:rPr>
-          <w:b/>
-          <w:bCs/>
-          <w:color w:val="FF0000"/>
-        </w:rPr>
-        <w:t>LOUD</w:t>
-      </w:r>
-      <w:r>
-        <w:rPr>
-          <w:b/>
-          <w:bCs/>
-        </w:rPr>
-        <w:t>;</w:t>
-      </w:r>
-      <w:proofErr w:type="gramEnd"/>
-    </w:p>
-    <w:p>
-      <w:pPr>
-        <w:ind w:left="360"/>
-        <w:jc w:val="both"/>
-        <w:rPr>
-          <w:b/>
-          <w:bCs/>
-        </w:rPr>
-      </w:pPr>
-      <w:r>
-        <w:tab/>
-      </w:r>
-      <w:r>
-        <w:rPr>
-          <w:u w:val="single"/>
-        </w:rPr>
-        <w:t>PREVENTION SECURITY SYSTEM</w:t>
-      </w:r>
-      <w:r>
-        <w:rPr>
-          <w:u w:val="single"/>
-        </w:rPr>
-        <w:t>:</w:t>
-      </w:r>
-      <w:r>
-        <w:t xml:space="preserve"> </w:t>
-      </w:r>
-      <w:r>
-        <w:rPr>
-          <w:b/>
-          <w:bCs/>
-          <w:color w:val="FF0000"/>
-        </w:rPr>
-        <w:t xml:space="preserve">ANY </w:t>
-      </w:r>
-      <w:r>
-        <w:rPr>
-          <w:b/>
-          <w:bCs/>
-          <w:color w:val="FF0000"/>
-        </w:rPr>
-        <w:t xml:space="preserve">TEARY EYED </w:t>
-      </w:r>
-      <w:proofErr w:type="gramStart"/>
-      <w:r>
-        <w:rPr>
-          <w:b/>
-          <w:bCs/>
-          <w:color w:val="FF0000"/>
-        </w:rPr>
-        <w:t>SMILE</w:t>
-      </w:r>
-      <w:r>
-        <w:rPr>
-          <w:b/>
-          <w:bCs/>
-        </w:rPr>
-        <w:t>;</w:t>
-      </w:r>
-      <w:proofErr w:type="gramEnd"/>
-    </w:p>
-    <w:p>
-      <w:pPr>
-        <w:ind w:left="360"/>
-        <w:jc w:val="both"/>
-        <w:rPr>
-          <w:b/>
-          <w:bCs/>
-        </w:rPr>
-      </w:pPr>
-      <w:r>
-        <w:tab/>
-      </w:r>
-      <w:r>
-        <w:rPr>
-          <w:u w:val="single"/>
-        </w:rPr>
-        <w:t>PREVENTION SECURITY SYSTEM</w:t>
-      </w:r>
-      <w:r>
-        <w:rPr>
-          <w:u w:val="single"/>
-        </w:rPr>
-        <w:t>:</w:t>
-      </w:r>
-      <w:r>
-        <w:t xml:space="preserve"> </w:t>
-      </w:r>
-      <w:r>
-        <w:rPr>
-          <w:b/>
-          <w:bCs/>
-          <w:color w:val="FF0000"/>
-        </w:rPr>
-        <w:t xml:space="preserve">ANY </w:t>
-      </w:r>
-      <w:r>
-        <w:rPr>
-          <w:b/>
-          <w:bCs/>
-          <w:color w:val="FF0000"/>
-        </w:rPr>
-        <w:t>TREASONOUS BURP</w:t>
-      </w:r>
-      <w:r>
-        <w:rPr>
-          <w:b/>
-          <w:bCs/>
-        </w:rPr>
-        <w:t>;</w:t>
-      </w:r>
-    </w:p>
-    <w:p>
-      <w:pPr>
-        <w:ind w:left="360"/>
-        <w:jc w:val="both"/>
-        <w:rPr>
-          <w:b/>
-          <w:bCs/>
-        </w:rPr>
-      </w:pPr>
-      <w:r>
-        <w:tab/>
-      </w:r>
-      <w:r>
-        <w:rPr>
-          <w:u w:val="single"/>
-        </w:rPr>
-        <w:t>PREVENTION SECURITY SYSTEM</w:t>
-      </w:r>
-      <w:r>
-        <w:rPr>
-          <w:u w:val="single"/>
-        </w:rPr>
-        <w:t>:</w:t>
-      </w:r>
-      <w:r>
-        <w:t xml:space="preserve"> </w:t>
-      </w:r>
-      <w:r>
-        <w:rPr>
-          <w:b/>
-          <w:bCs/>
-          <w:color w:val="FF0000"/>
-        </w:rPr>
-        <w:t xml:space="preserve">ANY </w:t>
-      </w:r>
-      <w:r>
-        <w:rPr>
-          <w:b/>
-          <w:bCs/>
-          <w:color w:val="FF0000"/>
-        </w:rPr>
-        <w:t>TREASONOUS LAUGH</w:t>
-      </w:r>
-      <w:r>
-        <w:rPr>
-          <w:b/>
-          <w:bCs/>
-        </w:rPr>
-        <w:t>;</w:t>
-      </w:r>
-    </w:p>
-    <w:p>
-      <w:pPr>
-        <w:ind w:left="360"/>
-        <w:jc w:val="both"/>
-        <w:rPr>
-          <w:b/>
-          <w:bCs/>
-        </w:rPr>
-      </w:pPr>
-      <w:r>
-        <w:tab/>
-      </w:r>
-      <w:r>
-        <w:rPr>
-          <w:u w:val="single"/>
-        </w:rPr>
-        <w:t>PREVENTION SECURITY SYSTEM</w:t>
-      </w:r>
-      <w:r>
-        <w:rPr>
-          <w:u w:val="single"/>
-        </w:rPr>
-        <w:t>:</w:t>
-      </w:r>
-      <w:r>
-        <w:t xml:space="preserve"> </w:t>
-      </w:r>
-      <w:r>
-        <w:rPr>
-          <w:b/>
-          <w:bCs/>
-          <w:color w:val="FF0000"/>
-        </w:rPr>
-        <w:t xml:space="preserve">ANY </w:t>
-      </w:r>
-      <w:r>
-        <w:rPr>
-          <w:b/>
-          <w:bCs/>
-          <w:color w:val="FF0000"/>
-        </w:rPr>
-        <w:t>TREASONOUS SMILE</w:t>
-      </w:r>
-      <w:r>
-        <w:rPr>
-          <w:b/>
-          <w:bCs/>
-        </w:rPr>
-        <w:t>;</w:t>
-      </w:r>
-    </w:p>
-    <w:p>
-      <w:pPr>
-        <w:ind w:left="360"/>
-        <w:jc w:val="both"/>
-        <w:rPr>
-          <w:b/>
-          <w:bCs/>
-        </w:rPr>
-      </w:pPr>
-      <w:r>
-        <w:tab/>
-      </w:r>
-      <w:r>
-        <w:rPr>
-          <w:u w:val="single"/>
-        </w:rPr>
-        <w:t>PREVENTION SECURITY SYSTEM</w:t>
-      </w:r>
-      <w:r>
-        <w:rPr>
-          <w:u w:val="single"/>
-        </w:rPr>
-        <w:t>:</w:t>
-      </w:r>
-      <w:r>
-        <w:t xml:space="preserve"> </w:t>
-      </w:r>
-      <w:r>
-        <w:rPr>
-          <w:b/>
-          <w:bCs/>
-          <w:color w:val="FF0000"/>
-        </w:rPr>
-        <w:t xml:space="preserve">ANY </w:t>
-      </w:r>
-      <w:r>
-        <w:rPr>
-          <w:b/>
-          <w:bCs/>
-          <w:color w:val="FF0000"/>
-        </w:rPr>
-        <w:t>TREASONOUS SMIRK</w:t>
-      </w:r>
-      <w:r>
-        <w:rPr>
-          <w:b/>
-          <w:bCs/>
-        </w:rPr>
-        <w:t>;</w:t>
-      </w:r>
-    </w:p>
-    <w:p>
-      <w:pPr>
-        <w:ind w:left="360"/>
-        <w:jc w:val="both"/>
-        <w:rPr>
-          <w:b/>
-          <w:bCs/>
-        </w:rPr>
-      </w:pPr>
-      <w:r>
-        <w:tab/>
-      </w:r>
-      <w:r>
-        <w:rPr>
-          <w:u w:val="single"/>
-        </w:rPr>
-        <w:t>PREVENTION SECURITY SYSTEM</w:t>
-      </w:r>
-      <w:r>
-        <w:rPr>
-          <w:u w:val="single"/>
-        </w:rPr>
-        <w:t>:</w:t>
-      </w:r>
-      <w:r>
-        <w:t xml:space="preserve"> </w:t>
-      </w:r>
-      <w:r>
-        <w:rPr>
-          <w:b/>
-          <w:bCs/>
-          <w:color w:val="FF0000"/>
-        </w:rPr>
-        <w:t xml:space="preserve">ANY </w:t>
-      </w:r>
-      <w:r>
-        <w:rPr>
-          <w:b/>
-          <w:bCs/>
-          <w:color w:val="FF0000"/>
-        </w:rPr>
-        <w:t>TREASONOUS SNEEZE</w:t>
-      </w:r>
-      <w:r>
-        <w:rPr>
-          <w:b/>
-          <w:bCs/>
-        </w:rPr>
-        <w:t>;</w:t>
-      </w:r>
-    </w:p>
-    <w:p>
-      <w:pPr>
-        <w:ind w:left="360"/>
-        <w:jc w:val="both"/>
-        <w:rPr>
-          <w:b/>
-          <w:bCs/>
-        </w:rPr>
-      </w:pPr>
-      <w:r>
-        <w:tab/>
-      </w:r>
-      <w:r>
-        <w:rPr>
-          <w:u w:val="single"/>
-        </w:rPr>
-        <w:t>PREVENTION SECURITY SYSTEM</w:t>
-      </w:r>
-      <w:r>
-        <w:rPr>
-          <w:u w:val="single"/>
-        </w:rPr>
-        <w:t>:</w:t>
-      </w:r>
-      <w:r>
-        <w:t xml:space="preserve"> </w:t>
-      </w:r>
-      <w:r>
-        <w:rPr>
-          <w:b/>
-          <w:bCs/>
-          <w:color w:val="FF0000"/>
-        </w:rPr>
-        <w:t xml:space="preserve">ANY </w:t>
-      </w:r>
-      <w:r>
-        <w:rPr>
-          <w:b/>
-          <w:bCs/>
-          <w:color w:val="FF0000"/>
-        </w:rPr>
-        <w:t>TREASONOUS SWALLOW</w:t>
-      </w:r>
-      <w:r>
-        <w:rPr>
-          <w:b/>
-          <w:bCs/>
-        </w:rPr>
-        <w:t>;</w:t>
-      </w:r>
-    </w:p>
-    <w:p>
-      <w:pPr>
-        <w:ind w:left="360"/>
-        <w:jc w:val="both"/>
-        <w:rPr>
-          <w:b/>
-          <w:bCs/>
-        </w:rPr>
-      </w:pPr>
-      <w:r>
-        <w:tab/>
-      </w:r>
-      <w:r>
-        <w:rPr>
-          <w:u w:val="single"/>
-        </w:rPr>
-        <w:t>PREVENTION SECURITY SYSTEM</w:t>
-      </w:r>
-      <w:r>
-        <w:rPr>
-          <w:u w:val="single"/>
-        </w:rPr>
-        <w:t>:</w:t>
-      </w:r>
-      <w:r>
-        <w:t xml:space="preserve"> </w:t>
-      </w:r>
-      <w:r>
-        <w:rPr>
-          <w:b/>
-          <w:bCs/>
-          <w:color w:val="FF0000"/>
-        </w:rPr>
-        <w:t xml:space="preserve">ANY </w:t>
-      </w:r>
-      <w:r>
-        <w:rPr>
-          <w:b/>
-          <w:bCs/>
-          <w:color w:val="FF0000"/>
-        </w:rPr>
-        <w:t>UNCONTROLLABLE LAUGHING</w:t>
-      </w:r>
-      <w:r>
-        <w:rPr>
-          <w:b/>
-          <w:bCs/>
-        </w:rPr>
-        <w:t>;</w:t>
-      </w:r>
-    </w:p>
-    <w:p>
-      <w:pPr>
-        <w:ind w:left="360"/>
-        <w:jc w:val="both"/>
-        <w:rPr>
-          <w:b/>
-          <w:bCs/>
-        </w:rPr>
-      </w:pPr>
-      <w:r>
-        <w:tab/>
-      </w:r>
-      <w:r>
-        <w:rPr>
-          <w:u w:val="single"/>
-        </w:rPr>
-        <w:t>PREVENTION SECURITY SYSTEM</w:t>
-      </w:r>
-      <w:r>
-        <w:rPr>
-          <w:u w:val="single"/>
-        </w:rPr>
-        <w:t>:</w:t>
-      </w:r>
-      <w:r>
-        <w:t xml:space="preserve"> </w:t>
-      </w:r>
-      <w:r>
-        <w:rPr>
-          <w:b/>
-          <w:bCs/>
-          <w:color w:val="FF0000"/>
-        </w:rPr>
-        <w:t xml:space="preserve">ANY </w:t>
-      </w:r>
-      <w:r>
-        <w:rPr>
-          <w:b/>
-          <w:bCs/>
-          <w:color w:val="FF0000"/>
-        </w:rPr>
-        <w:t>UNHAPPY SMILE</w:t>
-      </w:r>
-      <w:r>
-        <w:rPr>
-          <w:b/>
-          <w:bCs/>
-        </w:rPr>
-        <w:t>;</w:t>
-      </w:r>
-    </w:p>
-    <w:p>
-      <w:pPr>
-        <w:ind w:left="360"/>
-        <w:jc w:val="both"/>
-        <w:rPr>
-          <w:b/>
-          <w:bCs/>
-        </w:rPr>
-      </w:pPr>
-      <w:r>
-        <w:tab/>
-      </w:r>
-      <w:r>
-        <w:rPr>
-          <w:u w:val="single"/>
-        </w:rPr>
-        <w:t>PREVENTION SECURITY SYSTEM</w:t>
-      </w:r>
-      <w:r>
-        <w:rPr>
-          <w:u w:val="single"/>
-        </w:rPr>
-        <w:t>:</w:t>
-      </w:r>
-      <w:r>
-        <w:t xml:space="preserve"> </w:t>
-      </w:r>
-      <w:r>
-        <w:rPr>
-          <w:b/>
-          <w:bCs/>
-          <w:color w:val="FF0000"/>
-        </w:rPr>
-        <w:t xml:space="preserve">ANY </w:t>
-      </w:r>
-      <w:proofErr w:type="gramStart"/>
-      <w:r>
-        <w:rPr>
-          <w:b/>
-          <w:bCs/>
-          <w:color w:val="FF0000"/>
-        </w:rPr>
-        <w:t>WHINE</w:t>
-      </w:r>
-      <w:r>
-        <w:rPr>
-          <w:b/>
-          <w:bCs/>
-        </w:rPr>
-        <w:t>;</w:t>
-      </w:r>
-      <w:proofErr w:type="gramEnd"/>
-    </w:p>
-    <w:p>
-      <w:pPr>
-        <w:ind w:left="360" w:firstLine="360"/>
-        <w:jc w:val="both"/>
-        <w:rPr>
-          <w:b/>
-          <w:bCs/>
-        </w:rPr>
-      </w:pPr>
-      <w:r>
-        <w:rPr>
-          <w:u w:val="single"/>
-        </w:rPr>
         <w:t>PREVENTION SECURITY SYSTEM</w:t>
       </w:r>
       <w:r>

</xml_diff>